<commit_message>
Modified according to Mirko suggestions
</commit_message>
<xml_diff>
--- a/Documentation/Virtual Lab Manual.docx
+++ b/Documentation/Virtual Lab Manual.docx
@@ -2,18 +2,19 @@
 <file path=word/document.xml><?xml version="1.0" encoding="utf-8"?>
 <w:document xmlns:wpc="http://schemas.microsoft.com/office/word/2010/wordprocessingCanvas" xmlns:cx="http://schemas.microsoft.com/office/drawing/2014/chartex" xmlns:cx1="http://schemas.microsoft.com/office/drawing/2015/9/8/chartex" xmlns:cx2="http://schemas.microsoft.com/office/drawing/2015/10/21/chartex" xmlns:cx3="http://schemas.microsoft.com/office/drawing/2016/5/9/chartex" xmlns:cx4="http://schemas.microsoft.com/office/drawing/2016/5/10/chartex" xmlns:cx5="http://schemas.microsoft.com/office/drawing/2016/5/11/chartex" xmlns:mc="http://schemas.openxmlformats.org/markup-compatibility/2006" xmlns:o="urn:schemas-microsoft-com:office:office" xmlns:r="http://schemas.openxmlformats.org/officeDocument/2006/relationships" xmlns:m="http://schemas.openxmlformats.org/officeDocument/2006/math" xmlns:v="urn:schemas-microsoft-com:vml" xmlns:wp14="http://schemas.microsoft.com/office/word/2010/wordprocessingDrawing" xmlns:wp="http://schemas.openxmlformats.org/drawingml/2006/wordprocessingDrawing" xmlns:w10="urn:schemas-microsoft-com:office:word" xmlns:w="http://schemas.openxmlformats.org/wordprocessingml/2006/main" xmlns:w14="http://schemas.microsoft.com/office/word/2010/wordml" xmlns:w15="http://schemas.microsoft.com/office/word/2012/wordml" xmlns:w16se="http://schemas.microsoft.com/office/word/2015/wordml/symex" xmlns:wpg="http://schemas.microsoft.com/office/word/2010/wordprocessingGroup" xmlns:wpi="http://schemas.microsoft.com/office/word/2010/wordprocessingInk" xmlns:wne="http://schemas.microsoft.com/office/word/2006/wordml" xmlns:wps="http://schemas.microsoft.com/office/word/2010/wordprocessingShape" mc:Ignorable="w14 w15 w16se wp14">
   <w:body>
-    <w:bookmarkStart w:id="0" w:name="_Hlk479274676"/>
-    <w:bookmarkEnd w:id="0"/>
     <w:p>
       <w:pPr>
         <w:spacing w:before="5160"/>
       </w:pPr>
+      <w:bookmarkStart w:id="0" w:name="_Hlk479274676"/>
+      <w:bookmarkEnd w:id="0"/>
       <w:r>
         <w:rPr>
           <w:rFonts w:ascii="Times New Roman" w:eastAsiaTheme="minorHAnsi" w:hAnsi="Times New Roman" w:cs="Times New Roman"/>
           <w:noProof/>
           <w:sz w:val="24"/>
           <w:szCs w:val="24"/>
+          <w:lang w:val="it-IT" w:eastAsia="it-IT"/>
         </w:rPr>
         <mc:AlternateContent>
           <mc:Choice Requires="wpg">
@@ -249,31 +250,13 @@
                             <w:lang w:val="it-IT"/>
                           </w:rPr>
                         </w:pPr>
-                        <w:proofErr w:type="spellStart"/>
                         <w:r>
                           <w:rPr>
                             <w:sz w:val="48"/>
                             <w:lang w:val="it-IT"/>
                           </w:rPr>
-                          <w:t>Installing</w:t>
+                          <w:t>Installing DevTest Lab in University</w:t>
                         </w:r>
-                        <w:proofErr w:type="spellEnd"/>
-                        <w:r>
-                          <w:rPr>
-                            <w:sz w:val="48"/>
-                            <w:lang w:val="it-IT"/>
-                          </w:rPr>
-                          <w:t xml:space="preserve"> DevTest Lab in </w:t>
-                        </w:r>
-                        <w:proofErr w:type="spellStart"/>
-                        <w:r>
-                          <w:rPr>
-                            <w:sz w:val="48"/>
-                            <w:lang w:val="it-IT"/>
-                          </w:rPr>
-                          <w:t>University</w:t>
-                        </w:r>
-                        <w:proofErr w:type="spellEnd"/>
                       </w:p>
                     </w:txbxContent>
                   </v:textbox>
@@ -310,6 +293,7 @@
       <w:r>
         <w:rPr>
           <w:noProof/>
+          <w:lang w:val="it-IT" w:eastAsia="it-IT"/>
         </w:rPr>
         <mc:AlternateContent>
           <mc:Choice Requires="wps">
@@ -2903,6 +2887,7 @@
       <w:r>
         <w:rPr>
           <w:noProof/>
+          <w:lang w:val="it-IT" w:eastAsia="it-IT"/>
         </w:rPr>
         <w:drawing>
           <wp:inline distT="0" distB="0" distL="0" distR="0" wp14:anchorId="498B69EF" wp14:editId="046BE279">
@@ -3304,6 +3289,7 @@
         <w:rPr>
           <w:rFonts w:ascii="Calibri" w:hAnsi="Calibri"/>
           <w:noProof/>
+          <w:lang w:val="it-IT" w:eastAsia="it-IT"/>
         </w:rPr>
         <w:drawing>
           <wp:inline distT="0" distB="0" distL="0" distR="0" wp14:anchorId="1C533BCA" wp14:editId="07B8730F">
@@ -3379,6 +3365,7 @@
       <w:r>
         <w:rPr>
           <w:noProof/>
+          <w:lang w:val="it-IT" w:eastAsia="it-IT"/>
         </w:rPr>
         <w:drawing>
           <wp:inline distT="0" distB="0" distL="0" distR="0" wp14:anchorId="13BC8138" wp14:editId="277AB6B8">
@@ -3517,6 +3504,7 @@
       <w:r>
         <w:rPr>
           <w:noProof/>
+          <w:lang w:val="it-IT" w:eastAsia="it-IT"/>
         </w:rPr>
         <w:drawing>
           <wp:inline distT="0" distB="0" distL="0" distR="0" wp14:anchorId="29FF4727" wp14:editId="034B3BBD">
@@ -3581,6 +3569,7 @@
       <w:r>
         <w:rPr>
           <w:noProof/>
+          <w:lang w:val="it-IT" w:eastAsia="it-IT"/>
         </w:rPr>
         <w:drawing>
           <wp:inline distT="0" distB="0" distL="0" distR="0" wp14:anchorId="63590199" wp14:editId="71FEA2D0">
@@ -3817,6 +3806,7 @@
       <w:r>
         <w:rPr>
           <w:noProof/>
+          <w:lang w:val="it-IT" w:eastAsia="it-IT"/>
         </w:rPr>
         <w:drawing>
           <wp:inline distT="0" distB="0" distL="0" distR="0" wp14:anchorId="1233A26C" wp14:editId="1397C139">
@@ -3895,6 +3885,7 @@
       <w:r>
         <w:rPr>
           <w:noProof/>
+          <w:lang w:val="it-IT" w:eastAsia="it-IT"/>
         </w:rPr>
         <w:lastRenderedPageBreak/>
         <w:drawing>
@@ -3952,6 +3943,7 @@
       <w:r>
         <w:rPr>
           <w:noProof/>
+          <w:lang w:val="it-IT" w:eastAsia="it-IT"/>
         </w:rPr>
         <w:lastRenderedPageBreak/>
         <w:drawing>
@@ -4116,6 +4108,7 @@
       <w:r>
         <w:rPr>
           <w:noProof/>
+          <w:lang w:val="it-IT" w:eastAsia="it-IT"/>
         </w:rPr>
         <w:drawing>
           <wp:inline distT="0" distB="0" distL="0" distR="0" wp14:anchorId="73A99D09" wp14:editId="4CFA6744">
@@ -4378,6 +4371,7 @@
       <w:r>
         <w:rPr>
           <w:noProof/>
+          <w:lang w:val="it-IT" w:eastAsia="it-IT"/>
         </w:rPr>
         <w:drawing>
           <wp:inline distT="0" distB="0" distL="0" distR="0" wp14:anchorId="3D58856D" wp14:editId="08038BC1">
@@ -4444,6 +4438,7 @@
       <w:r>
         <w:rPr>
           <w:noProof/>
+          <w:lang w:val="it-IT" w:eastAsia="it-IT"/>
         </w:rPr>
         <w:lastRenderedPageBreak/>
         <w:drawing>
@@ -4706,6 +4701,7 @@
       <w:r>
         <w:rPr>
           <w:noProof/>
+          <w:lang w:val="it-IT" w:eastAsia="it-IT"/>
         </w:rPr>
         <w:drawing>
           <wp:inline distT="0" distB="0" distL="0" distR="0" wp14:anchorId="48E98C68" wp14:editId="42BC42DB">
@@ -4802,6 +4798,7 @@
       <w:r>
         <w:rPr>
           <w:noProof/>
+          <w:lang w:val="it-IT" w:eastAsia="it-IT"/>
         </w:rPr>
         <mc:AlternateContent>
           <mc:Choice Requires="wps">
@@ -4870,6 +4867,7 @@
       <w:r>
         <w:rPr>
           <w:noProof/>
+          <w:lang w:val="it-IT" w:eastAsia="it-IT"/>
         </w:rPr>
         <w:drawing>
           <wp:anchor distT="0" distB="0" distL="114300" distR="114300" simplePos="0" relativeHeight="251668480" behindDoc="0" locked="0" layoutInCell="1" allowOverlap="1" wp14:anchorId="4B5D9390" wp14:editId="5FF2EA81">
@@ -5178,6 +5176,167 @@
     </w:p>
     <w:p>
       <w:pPr>
+        <w:numPr>
+          <w:ilvl w:val="0"/>
+          <w:numId w:val="43"/>
+        </w:numPr>
+        <w:spacing w:before="100" w:beforeAutospacing="1" w:after="100" w:afterAutospacing="1" w:line="240" w:lineRule="auto"/>
+        <w:rPr>
+          <w:rFonts w:ascii="Arial" w:eastAsia="Times New Roman" w:hAnsi="Arial" w:cs="Arial"/>
+          <w:color w:val="000000"/>
+          <w:sz w:val="24"/>
+          <w:szCs w:val="24"/>
+        </w:rPr>
+      </w:pPr>
+      <w:r>
+        <w:t xml:space="preserve">Execute </w:t>
+      </w:r>
+      <w:r>
+        <w:rPr>
+          <w:rFonts w:ascii="Consolas" w:eastAsia="Times New Roman" w:hAnsi="Consolas" w:cs="Arial"/>
+          <w:color w:val="24292E"/>
+          <w:sz w:val="20"/>
+          <w:szCs w:val="20"/>
+          <w:bdr w:val="none" w:sz="0" w:space="0" w:color="auto" w:frame="1"/>
+        </w:rPr>
+        <w:t>(Get-Module -ListAvailable -Name Azure).Version</w:t>
+      </w:r>
+    </w:p>
+    <w:p>
+      <w:pPr>
+        <w:pStyle w:val="ListParagraph"/>
+        <w:numPr>
+          <w:ilvl w:val="0"/>
+          <w:numId w:val="42"/>
+        </w:numPr>
+      </w:pPr>
+      <w:r>
+        <w:t>If the version</w:t>
+      </w:r>
+      <w:r>
+        <w:t xml:space="preserve"> of Azure modules</w:t>
+      </w:r>
+      <w:r>
+        <w:t xml:space="preserve"> is higher than 3.8.0, execute the following:</w:t>
+      </w:r>
+    </w:p>
+    <w:p>
+      <w:pPr>
+        <w:pStyle w:val="HTMLPreformatted"/>
+        <w:shd w:val="clear" w:color="auto" w:fill="F6F8FA"/>
+        <w:ind w:left="360" w:hanging="360"/>
+        <w:rPr>
+          <w:color w:val="000000"/>
+          <w:lang w:val="en-US"/>
+        </w:rPr>
+      </w:pPr>
+      <w:r>
+        <w:rPr>
+          <w:rStyle w:val="HTMLCode"/>
+          <w:rFonts w:ascii="Consolas" w:hAnsi="Consolas"/>
+          <w:color w:val="24292E"/>
+          <w:bdr w:val="none" w:sz="0" w:space="0" w:color="auto" w:frame="1"/>
+          <w:lang w:val="en-US"/>
+        </w:rPr>
+        <w:t>Login-AzureRmAccount </w:t>
+      </w:r>
+    </w:p>
+    <w:p>
+      <w:pPr>
+        <w:pStyle w:val="HTMLPreformatted"/>
+        <w:shd w:val="clear" w:color="auto" w:fill="F6F8FA"/>
+        <w:ind w:left="360" w:hanging="360"/>
+        <w:rPr>
+          <w:color w:val="000000"/>
+          <w:lang w:val="en-US"/>
+        </w:rPr>
+      </w:pPr>
+      <w:r>
+        <w:rPr>
+          <w:rStyle w:val="HTMLCode"/>
+          <w:rFonts w:ascii="Consolas" w:hAnsi="Consolas"/>
+          <w:color w:val="24292E"/>
+          <w:bdr w:val="none" w:sz="0" w:space="0" w:color="auto" w:frame="1"/>
+          <w:lang w:val="en-US"/>
+        </w:rPr>
+        <w:t>Set-AzureRmContext -SubscriptionId "</w:t>
+      </w:r>
+      <w:r>
+        <w:rPr>
+          <w:rFonts w:ascii="Consolas" w:hAnsi="Consolas"/>
+          <w:color w:val="24292E"/>
+          <w:bdr w:val="none" w:sz="0" w:space="0" w:color="auto" w:frame="1"/>
+          <w:lang w:val="en-US"/>
+        </w:rPr>
+        <w:t>XXXXX-XXXX-XXXX</w:t>
+      </w:r>
+      <w:r>
+        <w:rPr>
+          <w:rStyle w:val="HTMLCode"/>
+          <w:rFonts w:ascii="Consolas" w:hAnsi="Consolas"/>
+          <w:color w:val="24292E"/>
+          <w:bdr w:val="none" w:sz="0" w:space="0" w:color="auto" w:frame="1"/>
+          <w:lang w:val="en-US"/>
+        </w:rPr>
+        <w:t>"</w:t>
+      </w:r>
+    </w:p>
+    <w:p>
+      <w:pPr>
+        <w:pStyle w:val="HTMLPreformatted"/>
+        <w:shd w:val="clear" w:color="auto" w:fill="F6F8FA"/>
+        <w:ind w:left="360" w:hanging="360"/>
+        <w:rPr>
+          <w:color w:val="000000"/>
+          <w:lang w:val="en-US"/>
+        </w:rPr>
+      </w:pPr>
+      <w:r>
+        <w:rPr>
+          <w:rStyle w:val="HTMLCode"/>
+          <w:rFonts w:ascii="Consolas" w:hAnsi="Consolas"/>
+          <w:color w:val="24292E"/>
+          <w:bdr w:val="none" w:sz="0" w:space="0" w:color="auto" w:frame="1"/>
+          <w:lang w:val="en-US"/>
+        </w:rPr>
+        <w:t>Save-AzureRmContext -Path "$env:APPDATA\AzProfile.txt" -Force </w:t>
+      </w:r>
+    </w:p>
+    <w:p>
+      <w:pPr>
+        <w:pStyle w:val="HTMLPreformatted"/>
+        <w:shd w:val="clear" w:color="auto" w:fill="F6F8FA"/>
+        <w:ind w:left="360" w:hanging="360"/>
+        <w:rPr>
+          <w:color w:val="000000"/>
+          <w:lang w:val="en-US"/>
+        </w:rPr>
+      </w:pPr>
+      <w:r>
+        <w:rPr>
+          <w:rStyle w:val="HTMLCode"/>
+          <w:rFonts w:ascii="Consolas" w:hAnsi="Consolas"/>
+          <w:color w:val="24292E"/>
+          <w:bdr w:val="none" w:sz="0" w:space="0" w:color="auto" w:frame="1"/>
+          <w:lang w:val="en-US"/>
+        </w:rPr>
+        <w:t>Import-AzureRmContext -Path "$env:APPDATA\AzProfile.txt"</w:t>
+      </w:r>
+    </w:p>
+    <w:p>
+      <w:pPr>
+        <w:pStyle w:val="ListParagraph"/>
+        <w:numPr>
+          <w:ilvl w:val="0"/>
+          <w:numId w:val="42"/>
+        </w:numPr>
+      </w:pPr>
+      <w:r>
+        <w:t>otherwise, execute the following:</w:t>
+      </w:r>
+    </w:p>
+    <w:p>
+      <w:pPr>
         <w:shd w:val="clear" w:color="auto" w:fill="F6F8FA"/>
         <w:tabs>
           <w:tab w:val="left" w:pos="916"/>
@@ -5313,6 +5472,7 @@
       <w:r>
         <w:rPr>
           <w:noProof/>
+          <w:lang w:val="it-IT" w:eastAsia="it-IT"/>
         </w:rPr>
         <w:drawing>
           <wp:inline distT="0" distB="0" distL="0" distR="0" wp14:anchorId="1B8C2727" wp14:editId="6AC6C8B4">
@@ -5355,6 +5515,7 @@
     <w:p/>
     <w:p>
       <w:r>
+        <w:lastRenderedPageBreak/>
         <w:t>This is the result from the Azure Portal from the AD group blade:</w:t>
       </w:r>
     </w:p>
@@ -5362,8 +5523,8 @@
       <w:r>
         <w:rPr>
           <w:noProof/>
-        </w:rPr>
-        <w:lastRenderedPageBreak/>
+          <w:lang w:val="it-IT" w:eastAsia="it-IT"/>
+        </w:rPr>
         <w:drawing>
           <wp:inline distT="0" distB="0" distL="0" distR="0" wp14:anchorId="670E8172" wp14:editId="3288ED86">
             <wp:extent cx="6120130" cy="2852420"/>
@@ -5496,6 +5657,7 @@
         <w:rPr>
           <w:rFonts w:ascii="Calibri" w:hAnsi="Calibri"/>
           <w:noProof/>
+          <w:lang w:val="it-IT" w:eastAsia="it-IT"/>
         </w:rPr>
         <w:drawing>
           <wp:inline distT="0" distB="0" distL="0" distR="0" wp14:anchorId="2C77D589" wp14:editId="702AB7E9">
@@ -5557,6 +5719,7 @@
         <w:rPr>
           <w:rFonts w:ascii="Calibri" w:hAnsi="Calibri"/>
           <w:noProof/>
+          <w:lang w:val="it-IT" w:eastAsia="it-IT"/>
         </w:rPr>
         <w:lastRenderedPageBreak/>
         <w:drawing>
@@ -5622,6 +5785,7 @@
       <w:r>
         <w:rPr>
           <w:noProof/>
+          <w:lang w:val="it-IT" w:eastAsia="it-IT"/>
         </w:rPr>
         <w:drawing>
           <wp:inline distT="0" distB="0" distL="0" distR="0" wp14:anchorId="5833FBF8" wp14:editId="5D56310F">
@@ -5683,6 +5847,7 @@
         <w:rPr>
           <w:rFonts w:ascii="Calibri" w:hAnsi="Calibri"/>
           <w:noProof/>
+          <w:lang w:val="it-IT" w:eastAsia="it-IT"/>
         </w:rPr>
         <w:drawing>
           <wp:inline distT="0" distB="0" distL="0" distR="0" wp14:anchorId="1B54613A" wp14:editId="4BD42BF6">
@@ -5757,6 +5922,7 @@
         <w:rPr>
           <w:rFonts w:ascii="Calibri" w:hAnsi="Calibri"/>
           <w:noProof/>
+          <w:lang w:val="it-IT" w:eastAsia="it-IT"/>
         </w:rPr>
         <w:drawing>
           <wp:inline distT="0" distB="0" distL="0" distR="0" wp14:anchorId="5DB2CE4B" wp14:editId="2A7D3AB3">
@@ -5978,6 +6144,7 @@
         <w:rPr>
           <w:rFonts w:ascii="Calibri" w:hAnsi="Calibri"/>
           <w:noProof/>
+          <w:lang w:val="it-IT" w:eastAsia="it-IT"/>
         </w:rPr>
         <w:drawing>
           <wp:inline distT="0" distB="0" distL="0" distR="0" wp14:anchorId="1CADCD1F" wp14:editId="32FF0C9C">
@@ -6055,6 +6222,7 @@
         <w:rPr>
           <w:rFonts w:ascii="Calibri" w:hAnsi="Calibri"/>
           <w:noProof/>
+          <w:lang w:val="it-IT" w:eastAsia="it-IT"/>
         </w:rPr>
         <w:drawing>
           <wp:inline distT="0" distB="0" distL="0" distR="0" wp14:anchorId="35EE88A9" wp14:editId="7E49A8E7">
@@ -6118,6 +6286,7 @@
       <w:r>
         <w:rPr>
           <w:noProof/>
+          <w:lang w:val="it-IT" w:eastAsia="it-IT"/>
         </w:rPr>
         <w:drawing>
           <wp:inline distT="0" distB="0" distL="0" distR="0" wp14:anchorId="711CFE66" wp14:editId="00588226">
@@ -6206,6 +6375,7 @@
       <w:r>
         <w:rPr>
           <w:noProof/>
+          <w:lang w:val="it-IT" w:eastAsia="it-IT"/>
         </w:rPr>
         <w:lastRenderedPageBreak/>
         <w:drawing>
@@ -6274,6 +6444,7 @@
       <w:r>
         <w:rPr>
           <w:noProof/>
+          <w:lang w:val="it-IT" w:eastAsia="it-IT"/>
         </w:rPr>
         <mc:AlternateContent>
           <mc:Choice Requires="wps">
@@ -6350,6 +6521,7 @@
       <w:r>
         <w:rPr>
           <w:noProof/>
+          <w:lang w:val="it-IT" w:eastAsia="it-IT"/>
         </w:rPr>
         <w:drawing>
           <wp:inline distT="0" distB="0" distL="0" distR="0" wp14:anchorId="52B04D2A" wp14:editId="4FE915BC">
@@ -6404,6 +6576,7 @@
       <w:r>
         <w:rPr>
           <w:noProof/>
+          <w:lang w:val="it-IT" w:eastAsia="it-IT"/>
         </w:rPr>
         <w:lastRenderedPageBreak/>
         <w:drawing>
@@ -6491,6 +6664,7 @@
       <w:r>
         <w:rPr>
           <w:noProof/>
+          <w:lang w:val="it-IT" w:eastAsia="it-IT"/>
         </w:rPr>
         <w:lastRenderedPageBreak/>
         <w:drawing>
@@ -6543,6 +6717,7 @@
       <w:r>
         <w:rPr>
           <w:noProof/>
+          <w:lang w:val="it-IT" w:eastAsia="it-IT"/>
         </w:rPr>
         <w:drawing>
           <wp:inline distT="0" distB="0" distL="0" distR="0" wp14:anchorId="4097F016" wp14:editId="0E5311EC">
@@ -6617,6 +6792,7 @@
       <w:r>
         <w:rPr>
           <w:noProof/>
+          <w:lang w:val="it-IT" w:eastAsia="it-IT"/>
         </w:rPr>
         <w:lastRenderedPageBreak/>
         <w:drawing>
@@ -6704,6 +6880,7 @@
         <w:rPr>
           <w:rFonts w:ascii="Calibri" w:hAnsi="Calibri"/>
           <w:noProof/>
+          <w:lang w:val="it-IT" w:eastAsia="it-IT"/>
         </w:rPr>
         <w:lastRenderedPageBreak/>
         <w:drawing>
@@ -6908,6 +7085,7 @@
         <w:rPr>
           <w:rFonts w:ascii="Calibri" w:hAnsi="Calibri" w:cs="Calibri"/>
           <w:noProof/>
+          <w:lang w:val="it-IT" w:eastAsia="it-IT"/>
         </w:rPr>
         <w:lastRenderedPageBreak/>
         <mc:AlternateContent>
@@ -6986,6 +7164,7 @@
         <w:rPr>
           <w:rFonts w:ascii="Calibri" w:hAnsi="Calibri" w:cs="Calibri"/>
           <w:noProof/>
+          <w:lang w:val="it-IT" w:eastAsia="it-IT"/>
         </w:rPr>
         <w:drawing>
           <wp:inline distT="0" distB="0" distL="0" distR="0" wp14:anchorId="12257B5C" wp14:editId="3A5A777D">
@@ -7180,6 +7359,27 @@
           <w:ilvl w:val="0"/>
           <w:numId w:val="28"/>
         </w:numPr>
+      </w:pPr>
+      <w:r>
+        <w:rPr>
+          <w:b/>
+        </w:rPr>
+        <w:t>ExpirationTime</w:t>
+      </w:r>
+      <w:r>
+        <w:t>:</w:t>
+      </w:r>
+      <w:r>
+        <w:t xml:space="preserve"> the time when the VM is deleted, in form of HH:mm</w:t>
+      </w:r>
+    </w:p>
+    <w:p>
+      <w:pPr>
+        <w:pStyle w:val="ListParagraph"/>
+        <w:numPr>
+          <w:ilvl w:val="0"/>
+          <w:numId w:val="28"/>
+        </w:numPr>
         <w:shd w:val="clear" w:color="auto" w:fill="FFFFFF"/>
         <w:autoSpaceDE w:val="0"/>
         <w:autoSpaceDN w:val="0"/>
@@ -7251,7 +7451,6 @@
         <w:spacing w:before="0" w:after="0"/>
       </w:pPr>
       <w:r>
-        <w:lastRenderedPageBreak/>
         <w:t>Note that the VMs are created when the script is launched/scheduled. As for the request of keeping the cost of VMs execution low, the machines are created and suddenly stopped.</w:t>
       </w:r>
     </w:p>
@@ -7689,6 +7888,7 @@
       <w:r>
         <w:rPr>
           <w:noProof/>
+          <w:lang w:val="it-IT" w:eastAsia="it-IT"/>
         </w:rPr>
         <w:drawing>
           <wp:inline distT="0" distB="0" distL="0" distR="0" wp14:anchorId="58F8113F" wp14:editId="1FD928EE">
@@ -7745,6 +7945,7 @@
         <w:spacing w:before="0" w:after="0"/>
       </w:pPr>
       <w:r>
+        <w:lastRenderedPageBreak/>
         <w:t>You can access the VNet name here:</w:t>
       </w:r>
     </w:p>
@@ -7774,6 +7975,7 @@
         <w:rPr>
           <w:rFonts w:ascii="Calibri" w:hAnsi="Calibri"/>
           <w:noProof/>
+          <w:lang w:val="it-IT" w:eastAsia="it-IT"/>
         </w:rPr>
         <w:drawing>
           <wp:inline distT="0" distB="0" distL="0" distR="0" wp14:anchorId="1E56DA23" wp14:editId="153946F8">
@@ -8125,6 +8327,7 @@
         <w:rPr>
           <w:b/>
         </w:rPr>
+        <w:lastRenderedPageBreak/>
         <w:t>VMCount</w:t>
       </w:r>
       <w:r>
@@ -8149,7 +8352,6 @@
         <w:rPr>
           <w:b/>
         </w:rPr>
-        <w:lastRenderedPageBreak/>
         <w:t>ImageName</w:t>
       </w:r>
       <w:r>
@@ -8723,7 +8925,11 @@
       </w:pPr>
       <w:r>
         <w:br/>
-        <w:t>Differently from the self-service lab, you can schedule the script later on during the day, in order not to overlap with the other scripts for self-service lab. For example, for a class starting at 2pm, you can schedule the creation during the morning.</w:t>
+        <w:t xml:space="preserve">Differently from the self-service lab, you can schedule the script later on during the day, in order </w:t>
+      </w:r>
+      <w:r>
+        <w:lastRenderedPageBreak/>
+        <w:t>not to overlap with the other scripts for self-service lab. For example, for a class starting at 2pm, you can schedule the creation during the morning.</w:t>
       </w:r>
     </w:p>
     <w:p>
@@ -9181,7 +9387,10 @@
         </w:rPr>
       </w:pPr>
       <w:r>
-        <w:t xml:space="preserve">second schedule at </w:t>
+        <w:t>third</w:t>
+      </w:r>
+      <w:r>
+        <w:t xml:space="preserve"> schedule at </w:t>
       </w:r>
       <w:r>
         <w:t>01:00 PM</w:t>
@@ -9379,15 +9588,8 @@
         <w:adjustRightInd w:val="0"/>
         <w:spacing w:before="0" w:after="0"/>
       </w:pPr>
-    </w:p>
-    <w:p>
-      <w:pPr>
-        <w:shd w:val="clear" w:color="auto" w:fill="FFFFFF"/>
-        <w:autoSpaceDE w:val="0"/>
-        <w:autoSpaceDN w:val="0"/>
-        <w:adjustRightInd w:val="0"/>
-        <w:spacing w:before="0" w:after="0"/>
-      </w:pPr>
+      <w:bookmarkStart w:id="74" w:name="_GoBack"/>
+      <w:bookmarkEnd w:id="74"/>
       <w:r>
         <w:t>NOTE: since you can only attach one schedule definition per each script instance, you need to create as many schedule definition as the number of the labs (e.g. one definition for the self-service lab, one definition for the VLABStata, one definition for AdvancedExcel and so on)</w:t>
       </w:r>
@@ -9396,13 +9598,14 @@
       <w:pPr>
         <w:pStyle w:val="Heading3Numbered"/>
       </w:pPr>
-      <w:bookmarkStart w:id="74" w:name="_Toc485220691"/>
-      <w:bookmarkStart w:id="75" w:name="_Toc485385479"/>
-      <w:r>
+      <w:bookmarkStart w:id="75" w:name="_Toc485220691"/>
+      <w:bookmarkStart w:id="76" w:name="_Toc485385479"/>
+      <w:r>
+        <w:lastRenderedPageBreak/>
         <w:t>DeallocateStoppedVM</w:t>
       </w:r>
-      <w:bookmarkEnd w:id="74"/>
       <w:bookmarkEnd w:id="75"/>
+      <w:bookmarkEnd w:id="76"/>
     </w:p>
     <w:p>
       <w:r>
@@ -9411,7 +9614,6 @@
     </w:p>
     <w:p>
       <w:r>
-        <w:lastRenderedPageBreak/>
         <w:t>It uses only o</w:t>
       </w:r>
       <w:r>
@@ -9481,13 +9683,13 @@
       <w:pPr>
         <w:pStyle w:val="Heading3Numbered"/>
       </w:pPr>
-      <w:bookmarkStart w:id="76" w:name="_Toc485220692"/>
-      <w:bookmarkStart w:id="77" w:name="_Toc485385480"/>
+      <w:bookmarkStart w:id="77" w:name="_Toc485220692"/>
+      <w:bookmarkStart w:id="78" w:name="_Toc485385480"/>
       <w:r>
         <w:t>Manage-AzureDtlFixedPool</w:t>
       </w:r>
-      <w:bookmarkEnd w:id="76"/>
       <w:bookmarkEnd w:id="77"/>
+      <w:bookmarkEnd w:id="78"/>
     </w:p>
     <w:p>
       <w:r>
@@ -9516,13 +9718,13 @@
       <w:pPr>
         <w:pStyle w:val="Heading3Numbered"/>
       </w:pPr>
-      <w:bookmarkStart w:id="78" w:name="_Toc485220693"/>
-      <w:bookmarkStart w:id="79" w:name="_Toc485385481"/>
+      <w:bookmarkStart w:id="79" w:name="_Toc485220693"/>
+      <w:bookmarkStart w:id="80" w:name="_Toc485385481"/>
       <w:r>
         <w:t>Test-AzureDtlVM</w:t>
       </w:r>
-      <w:bookmarkEnd w:id="78"/>
       <w:bookmarkEnd w:id="79"/>
+      <w:bookmarkEnd w:id="80"/>
     </w:p>
     <w:p>
       <w:r>
@@ -9659,6 +9861,7 @@
         <w:rPr>
           <w:rFonts w:ascii="Calibri" w:hAnsi="Calibri" w:cs="Calibri"/>
           <w:noProof/>
+          <w:lang w:val="it-IT" w:eastAsia="it-IT"/>
         </w:rPr>
         <w:lastRenderedPageBreak/>
         <w:drawing>
@@ -9806,15 +10009,7 @@
         <w:rPr>
           <w:rFonts w:ascii="Lucida Console" w:hAnsi="Lucida Console"/>
         </w:rPr>
-        <w:t xml:space="preserve"> -SubscriptionId {Subscripti</w:t>
-      </w:r>
-      <w:bookmarkStart w:id="80" w:name="_GoBack"/>
-      <w:bookmarkEnd w:id="80"/>
-      <w:r>
-        <w:rPr>
-          <w:rFonts w:ascii="Lucida Console" w:hAnsi="Lucida Console"/>
-        </w:rPr>
-        <w:t>onID}</w:t>
+        <w:t xml:space="preserve"> -SubscriptionId {SubscriptionID}</w:t>
       </w:r>
     </w:p>
     <w:p>
@@ -9881,6 +10076,7 @@
       <w:r>
         <w:rPr>
           <w:noProof/>
+          <w:lang w:val="it-IT" w:eastAsia="it-IT"/>
         </w:rPr>
         <w:drawing>
           <wp:inline distT="0" distB="0" distL="0" distR="0" wp14:anchorId="28FD5370" wp14:editId="0B93AC38">
@@ -9931,6 +10127,7 @@
       <w:r>
         <w:rPr>
           <w:noProof/>
+          <w:lang w:val="it-IT" w:eastAsia="it-IT"/>
         </w:rPr>
         <w:lastRenderedPageBreak/>
         <w:drawing>
@@ -10362,21 +10559,11 @@
           <w:r>
             <w:t xml:space="preserve"> </w:t>
           </w:r>
-          <w:r>
-            <w:fldChar w:fldCharType="begin"/>
-          </w:r>
-          <w:r>
-            <w:instrText xml:space="preserve"> DOCPROPERTY Status \* MERGEFORMAT </w:instrText>
-          </w:r>
-          <w:r>
-            <w:fldChar w:fldCharType="separate"/>
-          </w:r>
-          <w:r>
-            <w:t>Final</w:t>
-          </w:r>
-          <w:r>
-            <w:fldChar w:fldCharType="end"/>
-          </w:r>
+          <w:fldSimple w:instr=" DOCPROPERTY Status \* MERGEFORMAT ">
+            <w:r>
+              <w:t>Final</w:t>
+            </w:r>
+          </w:fldSimple>
         </w:p>
         <w:p>
           <w:pPr>
@@ -10528,21 +10715,11 @@
           <w:r>
             <w:t xml:space="preserve"> </w:t>
           </w:r>
-          <w:r>
-            <w:fldChar w:fldCharType="begin"/>
-          </w:r>
-          <w:r>
-            <w:instrText xml:space="preserve"> DOCPROPERTY Status \* MERGEFORMAT </w:instrText>
-          </w:r>
-          <w:r>
-            <w:fldChar w:fldCharType="separate"/>
-          </w:r>
-          <w:r>
-            <w:t>Final</w:t>
-          </w:r>
-          <w:r>
-            <w:fldChar w:fldCharType="end"/>
-          </w:r>
+          <w:fldSimple w:instr=" DOCPROPERTY Status \* MERGEFORMAT ">
+            <w:r>
+              <w:t>Final</w:t>
+            </w:r>
+          </w:fldSimple>
         </w:p>
         <w:p>
           <w:pPr>
@@ -10609,7 +10786,7 @@
       <w:rPr>
         <w:noProof/>
       </w:rPr>
-      <w:t>36</w:t>
+      <w:t>40</w:t>
     </w:r>
     <w:r>
       <w:fldChar w:fldCharType="end"/>
@@ -10747,6 +10924,7 @@
               <w:rFonts w:ascii="Calibri" w:eastAsia="Calibri" w:hAnsi="Calibri" w:cs="Calibri"/>
               <w:noProof/>
               <w:szCs w:val="16"/>
+              <w:lang w:val="it-IT" w:eastAsia="it-IT"/>
             </w:rPr>
             <w:drawing>
               <wp:inline distT="0" distB="0" distL="0" distR="0" wp14:anchorId="7B3D2EF5" wp14:editId="753F608A">
@@ -11675,6 +11853,119 @@
     </w:lvl>
   </w:abstractNum>
   <w:abstractNum w:abstractNumId="13" w15:restartNumberingAfterBreak="0">
+    <w:nsid w:val="13683576"/>
+    <w:multiLevelType w:val="hybridMultilevel"/>
+    <w:tmpl w:val="864A2CC2"/>
+    <w:lvl w:ilvl="0" w:tplc="04100001">
+      <w:start w:val="1"/>
+      <w:numFmt w:val="bullet"/>
+      <w:lvlText w:val=""/>
+      <w:lvlJc w:val="left"/>
+      <w:pPr>
+        <w:ind w:left="1068" w:hanging="360"/>
+      </w:pPr>
+      <w:rPr>
+        <w:rFonts w:ascii="Symbol" w:hAnsi="Symbol" w:hint="default"/>
+      </w:rPr>
+    </w:lvl>
+    <w:lvl w:ilvl="1" w:tplc="04100003" w:tentative="1">
+      <w:start w:val="1"/>
+      <w:numFmt w:val="bullet"/>
+      <w:lvlText w:val="o"/>
+      <w:lvlJc w:val="left"/>
+      <w:pPr>
+        <w:ind w:left="1788" w:hanging="360"/>
+      </w:pPr>
+      <w:rPr>
+        <w:rFonts w:ascii="Courier New" w:hAnsi="Courier New" w:cs="Courier New" w:hint="default"/>
+      </w:rPr>
+    </w:lvl>
+    <w:lvl w:ilvl="2" w:tplc="04100005" w:tentative="1">
+      <w:start w:val="1"/>
+      <w:numFmt w:val="bullet"/>
+      <w:lvlText w:val=""/>
+      <w:lvlJc w:val="left"/>
+      <w:pPr>
+        <w:ind w:left="2508" w:hanging="360"/>
+      </w:pPr>
+      <w:rPr>
+        <w:rFonts w:ascii="Wingdings" w:hAnsi="Wingdings" w:hint="default"/>
+      </w:rPr>
+    </w:lvl>
+    <w:lvl w:ilvl="3" w:tplc="04100001" w:tentative="1">
+      <w:start w:val="1"/>
+      <w:numFmt w:val="bullet"/>
+      <w:lvlText w:val=""/>
+      <w:lvlJc w:val="left"/>
+      <w:pPr>
+        <w:ind w:left="3228" w:hanging="360"/>
+      </w:pPr>
+      <w:rPr>
+        <w:rFonts w:ascii="Symbol" w:hAnsi="Symbol" w:hint="default"/>
+      </w:rPr>
+    </w:lvl>
+    <w:lvl w:ilvl="4" w:tplc="04100003" w:tentative="1">
+      <w:start w:val="1"/>
+      <w:numFmt w:val="bullet"/>
+      <w:lvlText w:val="o"/>
+      <w:lvlJc w:val="left"/>
+      <w:pPr>
+        <w:ind w:left="3948" w:hanging="360"/>
+      </w:pPr>
+      <w:rPr>
+        <w:rFonts w:ascii="Courier New" w:hAnsi="Courier New" w:cs="Courier New" w:hint="default"/>
+      </w:rPr>
+    </w:lvl>
+    <w:lvl w:ilvl="5" w:tplc="04100005" w:tentative="1">
+      <w:start w:val="1"/>
+      <w:numFmt w:val="bullet"/>
+      <w:lvlText w:val=""/>
+      <w:lvlJc w:val="left"/>
+      <w:pPr>
+        <w:ind w:left="4668" w:hanging="360"/>
+      </w:pPr>
+      <w:rPr>
+        <w:rFonts w:ascii="Wingdings" w:hAnsi="Wingdings" w:hint="default"/>
+      </w:rPr>
+    </w:lvl>
+    <w:lvl w:ilvl="6" w:tplc="04100001" w:tentative="1">
+      <w:start w:val="1"/>
+      <w:numFmt w:val="bullet"/>
+      <w:lvlText w:val=""/>
+      <w:lvlJc w:val="left"/>
+      <w:pPr>
+        <w:ind w:left="5388" w:hanging="360"/>
+      </w:pPr>
+      <w:rPr>
+        <w:rFonts w:ascii="Symbol" w:hAnsi="Symbol" w:hint="default"/>
+      </w:rPr>
+    </w:lvl>
+    <w:lvl w:ilvl="7" w:tplc="04100003" w:tentative="1">
+      <w:start w:val="1"/>
+      <w:numFmt w:val="bullet"/>
+      <w:lvlText w:val="o"/>
+      <w:lvlJc w:val="left"/>
+      <w:pPr>
+        <w:ind w:left="6108" w:hanging="360"/>
+      </w:pPr>
+      <w:rPr>
+        <w:rFonts w:ascii="Courier New" w:hAnsi="Courier New" w:cs="Courier New" w:hint="default"/>
+      </w:rPr>
+    </w:lvl>
+    <w:lvl w:ilvl="8" w:tplc="04100005" w:tentative="1">
+      <w:start w:val="1"/>
+      <w:numFmt w:val="bullet"/>
+      <w:lvlText w:val=""/>
+      <w:lvlJc w:val="left"/>
+      <w:pPr>
+        <w:ind w:left="6828" w:hanging="360"/>
+      </w:pPr>
+      <w:rPr>
+        <w:rFonts w:ascii="Wingdings" w:hAnsi="Wingdings" w:hint="default"/>
+      </w:rPr>
+    </w:lvl>
+  </w:abstractNum>
+  <w:abstractNum w:abstractNumId="14" w15:restartNumberingAfterBreak="0">
     <w:nsid w:val="182C7D7D"/>
     <w:multiLevelType w:val="hybridMultilevel"/>
     <w:tmpl w:val="DC541516"/>
@@ -11764,7 +12055,7 @@
       </w:pPr>
     </w:lvl>
   </w:abstractNum>
-  <w:abstractNum w:abstractNumId="14" w15:restartNumberingAfterBreak="0">
+  <w:abstractNum w:abstractNumId="15" w15:restartNumberingAfterBreak="0">
     <w:nsid w:val="1A1726AD"/>
     <w:multiLevelType w:val="hybridMultilevel"/>
     <w:tmpl w:val="57C81BC8"/>
@@ -11877,7 +12168,7 @@
       </w:rPr>
     </w:lvl>
   </w:abstractNum>
-  <w:abstractNum w:abstractNumId="15" w15:restartNumberingAfterBreak="0">
+  <w:abstractNum w:abstractNumId="16" w15:restartNumberingAfterBreak="0">
     <w:nsid w:val="1A183B29"/>
     <w:multiLevelType w:val="hybridMultilevel"/>
     <w:tmpl w:val="DD826E84"/>
@@ -11966,7 +12257,7 @@
       </w:pPr>
     </w:lvl>
   </w:abstractNum>
-  <w:abstractNum w:abstractNumId="16" w15:restartNumberingAfterBreak="0">
+  <w:abstractNum w:abstractNumId="17" w15:restartNumberingAfterBreak="0">
     <w:nsid w:val="23B87FAB"/>
     <w:multiLevelType w:val="multilevel"/>
     <w:tmpl w:val="92A8D828"/>
@@ -12124,7 +12415,7 @@
       </w:rPr>
     </w:lvl>
   </w:abstractNum>
-  <w:abstractNum w:abstractNumId="17" w15:restartNumberingAfterBreak="0">
+  <w:abstractNum w:abstractNumId="18" w15:restartNumberingAfterBreak="0">
     <w:nsid w:val="2A8A252B"/>
     <w:multiLevelType w:val="hybridMultilevel"/>
     <w:tmpl w:val="E2DCA798"/>
@@ -12236,7 +12527,7 @@
       </w:rPr>
     </w:lvl>
   </w:abstractNum>
-  <w:abstractNum w:abstractNumId="18" w15:restartNumberingAfterBreak="0">
+  <w:abstractNum w:abstractNumId="19" w15:restartNumberingAfterBreak="0">
     <w:nsid w:val="2D5608FE"/>
     <w:multiLevelType w:val="hybridMultilevel"/>
     <w:tmpl w:val="FFD2CDCE"/>
@@ -12348,7 +12639,7 @@
       </w:rPr>
     </w:lvl>
   </w:abstractNum>
-  <w:abstractNum w:abstractNumId="19" w15:restartNumberingAfterBreak="0">
+  <w:abstractNum w:abstractNumId="20" w15:restartNumberingAfterBreak="0">
     <w:nsid w:val="2DA12499"/>
     <w:multiLevelType w:val="hybridMultilevel"/>
     <w:tmpl w:val="5A746EE4"/>
@@ -12437,7 +12728,7 @@
       </w:pPr>
     </w:lvl>
   </w:abstractNum>
-  <w:abstractNum w:abstractNumId="20" w15:restartNumberingAfterBreak="0">
+  <w:abstractNum w:abstractNumId="21" w15:restartNumberingAfterBreak="0">
     <w:nsid w:val="2DEB5059"/>
     <w:multiLevelType w:val="hybridMultilevel"/>
     <w:tmpl w:val="6B04FFC8"/>
@@ -12523,7 +12814,7 @@
       </w:pPr>
     </w:lvl>
   </w:abstractNum>
-  <w:abstractNum w:abstractNumId="21" w15:restartNumberingAfterBreak="0">
+  <w:abstractNum w:abstractNumId="22" w15:restartNumberingAfterBreak="0">
     <w:nsid w:val="3400321B"/>
     <w:multiLevelType w:val="multilevel"/>
     <w:tmpl w:val="87F67182"/>
@@ -12668,7 +12959,7 @@
       </w:rPr>
     </w:lvl>
   </w:abstractNum>
-  <w:abstractNum w:abstractNumId="22" w15:restartNumberingAfterBreak="0">
+  <w:abstractNum w:abstractNumId="23" w15:restartNumberingAfterBreak="0">
     <w:nsid w:val="35D31516"/>
     <w:multiLevelType w:val="hybridMultilevel"/>
     <w:tmpl w:val="BBB0FB9A"/>
@@ -12782,7 +13073,7 @@
       </w:rPr>
     </w:lvl>
   </w:abstractNum>
-  <w:abstractNum w:abstractNumId="23" w15:restartNumberingAfterBreak="0">
+  <w:abstractNum w:abstractNumId="24" w15:restartNumberingAfterBreak="0">
     <w:nsid w:val="387E79DD"/>
     <w:multiLevelType w:val="hybridMultilevel"/>
     <w:tmpl w:val="99E8E1A2"/>
@@ -12872,7 +13163,7 @@
       </w:pPr>
     </w:lvl>
   </w:abstractNum>
-  <w:abstractNum w:abstractNumId="24" w15:restartNumberingAfterBreak="0">
+  <w:abstractNum w:abstractNumId="25" w15:restartNumberingAfterBreak="0">
     <w:nsid w:val="3AAD3777"/>
     <w:multiLevelType w:val="hybridMultilevel"/>
     <w:tmpl w:val="919466DA"/>
@@ -12961,7 +13252,156 @@
       </w:pPr>
     </w:lvl>
   </w:abstractNum>
-  <w:abstractNum w:abstractNumId="25" w15:restartNumberingAfterBreak="0">
+  <w:abstractNum w:abstractNumId="26" w15:restartNumberingAfterBreak="0">
+    <w:nsid w:val="3D093786"/>
+    <w:multiLevelType w:val="multilevel"/>
+    <w:tmpl w:val="AF34E020"/>
+    <w:lvl w:ilvl="0">
+      <w:start w:val="1"/>
+      <w:numFmt w:val="bullet"/>
+      <w:lvlText w:val=""/>
+      <w:lvlJc w:val="left"/>
+      <w:pPr>
+        <w:tabs>
+          <w:tab w:val="num" w:pos="720"/>
+        </w:tabs>
+        <w:ind w:left="720" w:hanging="360"/>
+      </w:pPr>
+      <w:rPr>
+        <w:rFonts w:ascii="Symbol" w:hAnsi="Symbol" w:hint="default"/>
+        <w:sz w:val="20"/>
+      </w:rPr>
+    </w:lvl>
+    <w:lvl w:ilvl="1">
+      <w:start w:val="1"/>
+      <w:numFmt w:val="bullet"/>
+      <w:lvlText w:val=""/>
+      <w:lvlJc w:val="left"/>
+      <w:pPr>
+        <w:tabs>
+          <w:tab w:val="num" w:pos="1440"/>
+        </w:tabs>
+        <w:ind w:left="1440" w:hanging="360"/>
+      </w:pPr>
+      <w:rPr>
+        <w:rFonts w:ascii="Symbol" w:hAnsi="Symbol" w:hint="default"/>
+        <w:sz w:val="20"/>
+      </w:rPr>
+    </w:lvl>
+    <w:lvl w:ilvl="2">
+      <w:start w:val="1"/>
+      <w:numFmt w:val="bullet"/>
+      <w:lvlText w:val=""/>
+      <w:lvlJc w:val="left"/>
+      <w:pPr>
+        <w:tabs>
+          <w:tab w:val="num" w:pos="2160"/>
+        </w:tabs>
+        <w:ind w:left="2160" w:hanging="360"/>
+      </w:pPr>
+      <w:rPr>
+        <w:rFonts w:ascii="Symbol" w:hAnsi="Symbol" w:hint="default"/>
+        <w:sz w:val="20"/>
+      </w:rPr>
+    </w:lvl>
+    <w:lvl w:ilvl="3">
+      <w:start w:val="1"/>
+      <w:numFmt w:val="bullet"/>
+      <w:lvlText w:val=""/>
+      <w:lvlJc w:val="left"/>
+      <w:pPr>
+        <w:tabs>
+          <w:tab w:val="num" w:pos="2880"/>
+        </w:tabs>
+        <w:ind w:left="2880" w:hanging="360"/>
+      </w:pPr>
+      <w:rPr>
+        <w:rFonts w:ascii="Symbol" w:hAnsi="Symbol" w:hint="default"/>
+        <w:sz w:val="20"/>
+      </w:rPr>
+    </w:lvl>
+    <w:lvl w:ilvl="4">
+      <w:start w:val="1"/>
+      <w:numFmt w:val="bullet"/>
+      <w:lvlText w:val=""/>
+      <w:lvlJc w:val="left"/>
+      <w:pPr>
+        <w:tabs>
+          <w:tab w:val="num" w:pos="3600"/>
+        </w:tabs>
+        <w:ind w:left="3600" w:hanging="360"/>
+      </w:pPr>
+      <w:rPr>
+        <w:rFonts w:ascii="Symbol" w:hAnsi="Symbol" w:hint="default"/>
+        <w:sz w:val="20"/>
+      </w:rPr>
+    </w:lvl>
+    <w:lvl w:ilvl="5">
+      <w:start w:val="1"/>
+      <w:numFmt w:val="bullet"/>
+      <w:lvlText w:val=""/>
+      <w:lvlJc w:val="left"/>
+      <w:pPr>
+        <w:tabs>
+          <w:tab w:val="num" w:pos="4320"/>
+        </w:tabs>
+        <w:ind w:left="4320" w:hanging="360"/>
+      </w:pPr>
+      <w:rPr>
+        <w:rFonts w:ascii="Symbol" w:hAnsi="Symbol" w:hint="default"/>
+        <w:sz w:val="20"/>
+      </w:rPr>
+    </w:lvl>
+    <w:lvl w:ilvl="6">
+      <w:start w:val="1"/>
+      <w:numFmt w:val="bullet"/>
+      <w:lvlText w:val=""/>
+      <w:lvlJc w:val="left"/>
+      <w:pPr>
+        <w:tabs>
+          <w:tab w:val="num" w:pos="5040"/>
+        </w:tabs>
+        <w:ind w:left="5040" w:hanging="360"/>
+      </w:pPr>
+      <w:rPr>
+        <w:rFonts w:ascii="Symbol" w:hAnsi="Symbol" w:hint="default"/>
+        <w:sz w:val="20"/>
+      </w:rPr>
+    </w:lvl>
+    <w:lvl w:ilvl="7">
+      <w:start w:val="1"/>
+      <w:numFmt w:val="bullet"/>
+      <w:lvlText w:val=""/>
+      <w:lvlJc w:val="left"/>
+      <w:pPr>
+        <w:tabs>
+          <w:tab w:val="num" w:pos="5760"/>
+        </w:tabs>
+        <w:ind w:left="5760" w:hanging="360"/>
+      </w:pPr>
+      <w:rPr>
+        <w:rFonts w:ascii="Symbol" w:hAnsi="Symbol" w:hint="default"/>
+        <w:sz w:val="20"/>
+      </w:rPr>
+    </w:lvl>
+    <w:lvl w:ilvl="8">
+      <w:start w:val="1"/>
+      <w:numFmt w:val="bullet"/>
+      <w:lvlText w:val=""/>
+      <w:lvlJc w:val="left"/>
+      <w:pPr>
+        <w:tabs>
+          <w:tab w:val="num" w:pos="6480"/>
+        </w:tabs>
+        <w:ind w:left="6480" w:hanging="360"/>
+      </w:pPr>
+      <w:rPr>
+        <w:rFonts w:ascii="Symbol" w:hAnsi="Symbol" w:hint="default"/>
+        <w:sz w:val="20"/>
+      </w:rPr>
+    </w:lvl>
+  </w:abstractNum>
+  <w:abstractNum w:abstractNumId="27" w15:restartNumberingAfterBreak="0">
     <w:nsid w:val="40A07ED2"/>
     <w:multiLevelType w:val="multilevel"/>
     <w:tmpl w:val="B1C0B846"/>
@@ -13108,7 +13548,7 @@
       </w:pPr>
     </w:lvl>
   </w:abstractNum>
-  <w:abstractNum w:abstractNumId="26" w15:restartNumberingAfterBreak="0">
+  <w:abstractNum w:abstractNumId="28" w15:restartNumberingAfterBreak="0">
     <w:nsid w:val="41436AC0"/>
     <w:multiLevelType w:val="hybridMultilevel"/>
     <w:tmpl w:val="1F0A31AE"/>
@@ -13198,7 +13638,7 @@
       </w:pPr>
     </w:lvl>
   </w:abstractNum>
-  <w:abstractNum w:abstractNumId="27" w15:restartNumberingAfterBreak="0">
+  <w:abstractNum w:abstractNumId="29" w15:restartNumberingAfterBreak="0">
     <w:nsid w:val="42422B5C"/>
     <w:multiLevelType w:val="multilevel"/>
     <w:tmpl w:val="772445B0"/>
@@ -13354,7 +13794,7 @@
       </w:rPr>
     </w:lvl>
   </w:abstractNum>
-  <w:abstractNum w:abstractNumId="28" w15:restartNumberingAfterBreak="0">
+  <w:abstractNum w:abstractNumId="30" w15:restartNumberingAfterBreak="0">
     <w:nsid w:val="48A225DC"/>
     <w:multiLevelType w:val="hybridMultilevel"/>
     <w:tmpl w:val="341C9C80"/>
@@ -13440,7 +13880,7 @@
       </w:pPr>
     </w:lvl>
   </w:abstractNum>
-  <w:abstractNum w:abstractNumId="29" w15:restartNumberingAfterBreak="0">
+  <w:abstractNum w:abstractNumId="31" w15:restartNumberingAfterBreak="0">
     <w:nsid w:val="49AF117F"/>
     <w:multiLevelType w:val="hybridMultilevel"/>
     <w:tmpl w:val="E14E2902"/>
@@ -13553,7 +13993,7 @@
       </w:rPr>
     </w:lvl>
   </w:abstractNum>
-  <w:abstractNum w:abstractNumId="30" w15:restartNumberingAfterBreak="0">
+  <w:abstractNum w:abstractNumId="32" w15:restartNumberingAfterBreak="0">
     <w:nsid w:val="49D0711F"/>
     <w:multiLevelType w:val="hybridMultilevel"/>
     <w:tmpl w:val="0B201DDA"/>
@@ -13666,7 +14106,7 @@
       </w:rPr>
     </w:lvl>
   </w:abstractNum>
-  <w:abstractNum w:abstractNumId="31" w15:restartNumberingAfterBreak="0">
+  <w:abstractNum w:abstractNumId="33" w15:restartNumberingAfterBreak="0">
     <w:nsid w:val="543710C9"/>
     <w:multiLevelType w:val="hybridMultilevel"/>
     <w:tmpl w:val="CFB4B7AE"/>
@@ -13756,7 +14196,7 @@
       </w:pPr>
     </w:lvl>
   </w:abstractNum>
-  <w:abstractNum w:abstractNumId="32" w15:restartNumberingAfterBreak="0">
+  <w:abstractNum w:abstractNumId="34" w15:restartNumberingAfterBreak="0">
     <w:nsid w:val="545165B4"/>
     <w:multiLevelType w:val="hybridMultilevel"/>
     <w:tmpl w:val="69A44136"/>
@@ -13871,7 +14311,7 @@
       </w:rPr>
     </w:lvl>
   </w:abstractNum>
-  <w:abstractNum w:abstractNumId="33" w15:restartNumberingAfterBreak="0">
+  <w:abstractNum w:abstractNumId="35" w15:restartNumberingAfterBreak="0">
     <w:nsid w:val="5689197F"/>
     <w:multiLevelType w:val="hybridMultilevel"/>
     <w:tmpl w:val="F254115C"/>
@@ -13986,7 +14426,7 @@
       </w:rPr>
     </w:lvl>
   </w:abstractNum>
-  <w:abstractNum w:abstractNumId="34" w15:restartNumberingAfterBreak="0">
+  <w:abstractNum w:abstractNumId="36" w15:restartNumberingAfterBreak="0">
     <w:nsid w:val="61B23115"/>
     <w:multiLevelType w:val="hybridMultilevel"/>
     <w:tmpl w:val="B0F8CFB6"/>
@@ -14100,7 +14540,7 @@
       </w:rPr>
     </w:lvl>
   </w:abstractNum>
-  <w:abstractNum w:abstractNumId="35" w15:restartNumberingAfterBreak="0">
+  <w:abstractNum w:abstractNumId="37" w15:restartNumberingAfterBreak="0">
     <w:nsid w:val="69F53201"/>
     <w:multiLevelType w:val="multilevel"/>
     <w:tmpl w:val="B7A0F0C0"/>
@@ -14250,7 +14690,7 @@
       </w:rPr>
     </w:lvl>
   </w:abstractNum>
-  <w:abstractNum w:abstractNumId="36" w15:restartNumberingAfterBreak="0">
+  <w:abstractNum w:abstractNumId="38" w15:restartNumberingAfterBreak="0">
     <w:nsid w:val="6CA40EC1"/>
     <w:multiLevelType w:val="hybridMultilevel"/>
     <w:tmpl w:val="5882F118"/>
@@ -14339,7 +14779,7 @@
       </w:pPr>
     </w:lvl>
   </w:abstractNum>
-  <w:abstractNum w:abstractNumId="37" w15:restartNumberingAfterBreak="0">
+  <w:abstractNum w:abstractNumId="39" w15:restartNumberingAfterBreak="0">
     <w:nsid w:val="6DB22422"/>
     <w:multiLevelType w:val="multilevel"/>
     <w:tmpl w:val="9228A626"/>
@@ -14493,7 +14933,7 @@
       </w:rPr>
     </w:lvl>
   </w:abstractNum>
-  <w:abstractNum w:abstractNumId="38" w15:restartNumberingAfterBreak="0">
+  <w:abstractNum w:abstractNumId="40" w15:restartNumberingAfterBreak="0">
     <w:nsid w:val="70C04195"/>
     <w:multiLevelType w:val="hybridMultilevel"/>
     <w:tmpl w:val="A2A03DB6"/>
@@ -14607,7 +15047,7 @@
       </w:rPr>
     </w:lvl>
   </w:abstractNum>
-  <w:abstractNum w:abstractNumId="39" w15:restartNumberingAfterBreak="0">
+  <w:abstractNum w:abstractNumId="41" w15:restartNumberingAfterBreak="0">
     <w:nsid w:val="7E2F185F"/>
     <w:multiLevelType w:val="hybridMultilevel"/>
     <w:tmpl w:val="A2AC4DC2"/>
@@ -14700,25 +15140,25 @@
     <w:abstractNumId w:val="11"/>
   </w:num>
   <w:num w:numId="2">
-    <w:abstractNumId w:val="18"/>
+    <w:abstractNumId w:val="19"/>
   </w:num>
   <w:num w:numId="3">
-    <w:abstractNumId w:val="33"/>
+    <w:abstractNumId w:val="35"/>
   </w:num>
   <w:num w:numId="4">
-    <w:abstractNumId w:val="32"/>
+    <w:abstractNumId w:val="34"/>
   </w:num>
   <w:num w:numId="5">
     <w:abstractNumId w:val="12"/>
   </w:num>
   <w:num w:numId="6">
-    <w:abstractNumId w:val="16"/>
+    <w:abstractNumId w:val="17"/>
   </w:num>
   <w:num w:numId="7">
-    <w:abstractNumId w:val="37"/>
+    <w:abstractNumId w:val="39"/>
   </w:num>
   <w:num w:numId="8">
-    <w:abstractNumId w:val="26"/>
+    <w:abstractNumId w:val="28"/>
   </w:num>
   <w:num w:numId="9">
     <w:abstractNumId w:val="10"/>
@@ -14748,19 +15188,19 @@
     <w:abstractNumId w:val="0"/>
   </w:num>
   <w:num w:numId="18">
-    <w:abstractNumId w:val="21"/>
+    <w:abstractNumId w:val="22"/>
   </w:num>
   <w:num w:numId="19">
     <w:abstractNumId w:val="9"/>
   </w:num>
   <w:num w:numId="20">
-    <w:abstractNumId w:val="35"/>
+    <w:abstractNumId w:val="37"/>
   </w:num>
   <w:num w:numId="21">
-    <w:abstractNumId w:val="25"/>
+    <w:abstractNumId w:val="27"/>
   </w:num>
   <w:num w:numId="22">
-    <w:abstractNumId w:val="27"/>
+    <w:abstractNumId w:val="29"/>
   </w:num>
   <w:num w:numId="23">
     <w:abstractNumId w:val="9"/>
@@ -14793,58 +15233,64 @@
     </w:lvlOverride>
   </w:num>
   <w:num w:numId="24">
+    <w:abstractNumId w:val="32"/>
+  </w:num>
+  <w:num w:numId="25">
+    <w:abstractNumId w:val="18"/>
+  </w:num>
+  <w:num w:numId="26">
+    <w:abstractNumId w:val="21"/>
+  </w:num>
+  <w:num w:numId="27">
     <w:abstractNumId w:val="30"/>
   </w:num>
-  <w:num w:numId="25">
-    <w:abstractNumId w:val="17"/>
-  </w:num>
-  <w:num w:numId="26">
-    <w:abstractNumId w:val="20"/>
-  </w:num>
-  <w:num w:numId="27">
-    <w:abstractNumId w:val="28"/>
-  </w:num>
   <w:num w:numId="28">
-    <w:abstractNumId w:val="39"/>
+    <w:abstractNumId w:val="41"/>
   </w:num>
   <w:num w:numId="29">
-    <w:abstractNumId w:val="29"/>
+    <w:abstractNumId w:val="31"/>
   </w:num>
   <w:num w:numId="30">
-    <w:abstractNumId w:val="38"/>
+    <w:abstractNumId w:val="40"/>
   </w:num>
   <w:num w:numId="31">
-    <w:abstractNumId w:val="22"/>
+    <w:abstractNumId w:val="23"/>
   </w:num>
   <w:num w:numId="32">
-    <w:abstractNumId w:val="34"/>
+    <w:abstractNumId w:val="36"/>
   </w:num>
   <w:num w:numId="33">
     <w:abstractNumId w:val="8"/>
   </w:num>
   <w:num w:numId="34">
+    <w:abstractNumId w:val="14"/>
+  </w:num>
+  <w:num w:numId="35">
+    <w:abstractNumId w:val="16"/>
+  </w:num>
+  <w:num w:numId="36">
+    <w:abstractNumId w:val="20"/>
+  </w:num>
+  <w:num w:numId="37">
+    <w:abstractNumId w:val="24"/>
+  </w:num>
+  <w:num w:numId="38">
+    <w:abstractNumId w:val="25"/>
+  </w:num>
+  <w:num w:numId="39">
+    <w:abstractNumId w:val="38"/>
+  </w:num>
+  <w:num w:numId="40">
+    <w:abstractNumId w:val="15"/>
+  </w:num>
+  <w:num w:numId="41">
+    <w:abstractNumId w:val="33"/>
+  </w:num>
+  <w:num w:numId="42">
     <w:abstractNumId w:val="13"/>
   </w:num>
-  <w:num w:numId="35">
-    <w:abstractNumId w:val="15"/>
-  </w:num>
-  <w:num w:numId="36">
-    <w:abstractNumId w:val="19"/>
-  </w:num>
-  <w:num w:numId="37">
-    <w:abstractNumId w:val="23"/>
-  </w:num>
-  <w:num w:numId="38">
-    <w:abstractNumId w:val="24"/>
-  </w:num>
-  <w:num w:numId="39">
-    <w:abstractNumId w:val="36"/>
-  </w:num>
-  <w:num w:numId="40">
-    <w:abstractNumId w:val="14"/>
-  </w:num>
-  <w:num w:numId="41">
-    <w:abstractNumId w:val="31"/>
+  <w:num w:numId="43">
+    <w:abstractNumId w:val="26"/>
   </w:num>
   <w:numIdMacAtCleanup w:val="23"/>
 </w:numbering>
@@ -15448,7 +15894,6 @@
   <w:style w:type="character" w:default="1" w:styleId="DefaultParagraphFont">
     <w:name w:val="Default Paragraph Font"/>
     <w:uiPriority w:val="1"/>
-    <w:semiHidden/>
     <w:unhideWhenUsed/>
   </w:style>
   <w:style w:type="table" w:default="1" w:styleId="TableNormal">
@@ -17189,737 +17634,6 @@
 </w:styles>
 </file>
 
-<file path=word/glossary/document.xml><?xml version="1.0" encoding="utf-8"?>
-<w:glossaryDocument xmlns:wpc="http://schemas.microsoft.com/office/word/2010/wordprocessingCanvas" xmlns:cx="http://schemas.microsoft.com/office/drawing/2014/chartex" xmlns:cx1="http://schemas.microsoft.com/office/drawing/2015/9/8/chartex" xmlns:cx2="http://schemas.microsoft.com/office/drawing/2015/10/21/chartex" xmlns:cx3="http://schemas.microsoft.com/office/drawing/2016/5/9/chartex" xmlns:cx4="http://schemas.microsoft.com/office/drawing/2016/5/10/chartex" xmlns:cx5="http://schemas.microsoft.com/office/drawing/2016/5/11/chartex" xmlns:mc="http://schemas.openxmlformats.org/markup-compatibility/2006" xmlns:o="urn:schemas-microsoft-com:office:office" xmlns:r="http://schemas.openxmlformats.org/officeDocument/2006/relationships" xmlns:m="http://schemas.openxmlformats.org/officeDocument/2006/math" xmlns:v="urn:schemas-microsoft-com:vml" xmlns:wp14="http://schemas.microsoft.com/office/word/2010/wordprocessingDrawing" xmlns:wp="http://schemas.openxmlformats.org/drawingml/2006/wordprocessingDrawing" xmlns:w10="urn:schemas-microsoft-com:office:word" xmlns:w="http://schemas.openxmlformats.org/wordprocessingml/2006/main" xmlns:w14="http://schemas.microsoft.com/office/word/2010/wordml" xmlns:w15="http://schemas.microsoft.com/office/word/2012/wordml" xmlns:w16se="http://schemas.microsoft.com/office/word/2015/wordml/symex" xmlns:wpg="http://schemas.microsoft.com/office/word/2010/wordprocessingGroup" xmlns:wpi="http://schemas.microsoft.com/office/word/2010/wordprocessingInk" xmlns:wne="http://schemas.microsoft.com/office/word/2006/wordml" xmlns:wps="http://schemas.microsoft.com/office/word/2010/wordprocessingShape" mc:Ignorable="w14 w15 w16se wp14"/>
-</file>
-
-<file path=word/glossary/fontTable.xml><?xml version="1.0" encoding="utf-8"?>
-<w:fonts xmlns:mc="http://schemas.openxmlformats.org/markup-compatibility/2006" xmlns:r="http://schemas.openxmlformats.org/officeDocument/2006/relationships" xmlns:w="http://schemas.openxmlformats.org/wordprocessingml/2006/main" xmlns:w14="http://schemas.microsoft.com/office/word/2010/wordml" xmlns:w15="http://schemas.microsoft.com/office/word/2012/wordml" xmlns:w16se="http://schemas.microsoft.com/office/word/2015/wordml/symex" mc:Ignorable="w14 w15 w16se">
-  <w:font w:name="Times New Roman">
-    <w:panose1 w:val="02020603050405020304"/>
-    <w:charset w:val="00"/>
-    <w:family w:val="roman"/>
-    <w:pitch w:val="variable"/>
-    <w:sig w:usb0="E0002EFF" w:usb1="C000785B" w:usb2="00000009" w:usb3="00000000" w:csb0="000001FF" w:csb1="00000000"/>
-  </w:font>
-  <w:font w:name="Segoe UI">
-    <w:panose1 w:val="020B0502040204020203"/>
-    <w:charset w:val="00"/>
-    <w:family w:val="swiss"/>
-    <w:pitch w:val="variable"/>
-    <w:sig w:usb0="E4002EFF" w:usb1="C000E47F" w:usb2="00000009" w:usb3="00000000" w:csb0="000001FF" w:csb1="00000000"/>
-  </w:font>
-  <w:font w:name="Courier New">
-    <w:panose1 w:val="02070309020205020404"/>
-    <w:charset w:val="00"/>
-    <w:family w:val="modern"/>
-    <w:pitch w:val="fixed"/>
-    <w:sig w:usb0="E0002EFF" w:usb1="C0007843" w:usb2="00000009" w:usb3="00000000" w:csb0="000001FF" w:csb1="00000000"/>
-  </w:font>
-  <w:font w:name="Wingdings">
-    <w:panose1 w:val="05000000000000000000"/>
-    <w:charset w:val="02"/>
-    <w:family w:val="auto"/>
-    <w:pitch w:val="variable"/>
-    <w:sig w:usb0="00000000" w:usb1="10000000" w:usb2="00000000" w:usb3="00000000" w:csb0="80000000" w:csb1="00000000"/>
-  </w:font>
-  <w:font w:name="Symbol">
-    <w:panose1 w:val="05050102010706020507"/>
-    <w:charset w:val="02"/>
-    <w:family w:val="roman"/>
-    <w:pitch w:val="variable"/>
-    <w:sig w:usb0="00000000" w:usb1="10000000" w:usb2="00000000" w:usb3="00000000" w:csb0="80000000" w:csb1="00000000"/>
-  </w:font>
-  <w:font w:name="Calibri">
-    <w:panose1 w:val="020F0502020204030204"/>
-    <w:charset w:val="00"/>
-    <w:family w:val="swiss"/>
-    <w:pitch w:val="variable"/>
-    <w:sig w:usb0="E0002AFF" w:usb1="C000247B" w:usb2="00000009" w:usb3="00000000" w:csb0="000001FF" w:csb1="00000000"/>
-  </w:font>
-  <w:font w:name="Yu Mincho">
-    <w:altName w:val="Yu Gothic"/>
-    <w:panose1 w:val="00000000000000000000"/>
-    <w:charset w:val="80"/>
-    <w:family w:val="roman"/>
-    <w:notTrueType/>
-    <w:pitch w:val="default"/>
-  </w:font>
-  <w:font w:name="Wingdings 2">
-    <w:panose1 w:val="05020102010507070707"/>
-    <w:charset w:val="02"/>
-    <w:family w:val="roman"/>
-    <w:pitch w:val="variable"/>
-    <w:sig w:usb0="00000000" w:usb1="10000000" w:usb2="00000000" w:usb3="00000000" w:csb0="80000000" w:csb1="00000000"/>
-  </w:font>
-  <w:font w:name="Segoe">
-    <w:altName w:val="Arial"/>
-    <w:charset w:val="00"/>
-    <w:family w:val="swiss"/>
-    <w:pitch w:val="variable"/>
-    <w:sig w:usb0="A00002AF" w:usb1="4000205B" w:usb2="00000000" w:usb3="00000000" w:csb0="0000009F" w:csb1="00000000"/>
-  </w:font>
-  <w:font w:name="Yu Gothic Light">
-    <w:altName w:val="游ゴシック Light"/>
-    <w:panose1 w:val="020B0300000000000000"/>
-    <w:charset w:val="80"/>
-    <w:family w:val="swiss"/>
-    <w:pitch w:val="variable"/>
-    <w:sig w:usb0="E00002FF" w:usb1="2AC7FDFF" w:usb2="00000016" w:usb3="00000000" w:csb0="0002009F" w:csb1="00000000"/>
-  </w:font>
-  <w:font w:name="Calibri Light">
-    <w:panose1 w:val="020F0302020204030204"/>
-    <w:charset w:val="00"/>
-    <w:family w:val="swiss"/>
-    <w:pitch w:val="variable"/>
-    <w:sig w:usb0="E0002AFF" w:usb1="C000247B" w:usb2="00000009" w:usb3="00000000" w:csb0="000001FF" w:csb1="00000000"/>
-  </w:font>
-  <w:font w:name="MS Mincho">
-    <w:altName w:val="ＭＳ 明朝"/>
-    <w:panose1 w:val="02020609040205080304"/>
-    <w:charset w:val="80"/>
-    <w:family w:val="modern"/>
-    <w:pitch w:val="fixed"/>
-    <w:sig w:usb0="E00002FF" w:usb1="6AC7FDFB" w:usb2="08000012" w:usb3="00000000" w:csb0="0002009F" w:csb1="00000000"/>
-  </w:font>
-  <w:font w:name="Arial">
-    <w:panose1 w:val="020B0604020202020204"/>
-    <w:charset w:val="00"/>
-    <w:family w:val="swiss"/>
-    <w:pitch w:val="variable"/>
-    <w:sig w:usb0="E0002EFF" w:usb1="C0007843" w:usb2="00000009" w:usb3="00000000" w:csb0="000001FF" w:csb1="00000000"/>
-  </w:font>
-  <w:font w:name="Consolas">
-    <w:panose1 w:val="020B0609020204030204"/>
-    <w:charset w:val="00"/>
-    <w:family w:val="modern"/>
-    <w:pitch w:val="fixed"/>
-    <w:sig w:usb0="E00006FF" w:usb1="0000FCFF" w:usb2="00000001" w:usb3="00000000" w:csb0="0000019F" w:csb1="00000000"/>
-  </w:font>
-  <w:font w:name="Segoe Black">
-    <w:altName w:val="Arial"/>
-    <w:charset w:val="00"/>
-    <w:family w:val="swiss"/>
-    <w:pitch w:val="variable"/>
-    <w:sig w:usb0="A00002AF" w:usb1="4000205B" w:usb2="00000000" w:usb3="00000000" w:csb0="0000009F" w:csb1="00000000"/>
-  </w:font>
-  <w:font w:name="Segoe Semibold">
-    <w:altName w:val="Segoe UI Semibold"/>
-    <w:charset w:val="00"/>
-    <w:family w:val="swiss"/>
-    <w:pitch w:val="variable"/>
-    <w:sig w:usb0="A00002AF" w:usb1="4000205B" w:usb2="00000000" w:usb3="00000000" w:csb0="0000009F" w:csb1="00000000"/>
-  </w:font>
-  <w:font w:name="Lucida Console">
-    <w:panose1 w:val="020B0609040504020204"/>
-    <w:charset w:val="00"/>
-    <w:family w:val="modern"/>
-    <w:pitch w:val="fixed"/>
-    <w:sig w:usb0="8000028F" w:usb1="00001800" w:usb2="00000000" w:usb3="00000000" w:csb0="0000001F" w:csb1="00000000"/>
-  </w:font>
-</w:fonts>
-</file>
-
-<file path=word/glossary/settings.xml><?xml version="1.0" encoding="utf-8"?>
-<w:settings xmlns:mc="http://schemas.openxmlformats.org/markup-compatibility/2006" xmlns:o="urn:schemas-microsoft-com:office:office" xmlns:r="http://schemas.openxmlformats.org/officeDocument/2006/relationships" xmlns:m="http://schemas.openxmlformats.org/officeDocument/2006/math" xmlns:v="urn:schemas-microsoft-com:vml" xmlns:w10="urn:schemas-microsoft-com:office:word" xmlns:w="http://schemas.openxmlformats.org/wordprocessingml/2006/main" xmlns:w14="http://schemas.microsoft.com/office/word/2010/wordml" xmlns:w15="http://schemas.microsoft.com/office/word/2012/wordml" xmlns:w16se="http://schemas.microsoft.com/office/word/2015/wordml/symex" xmlns:sl="http://schemas.openxmlformats.org/schemaLibrary/2006/main" mc:Ignorable="w14 w15 w16se">
-  <w:defaultTabStop w:val="708"/>
-  <w:hyphenationZone w:val="283"/>
-  <w:characterSpacingControl w:val="doNotCompress"/>
-  <w:compat>
-    <w:useFELayout/>
-    <w:compatSetting w:name="compatibilityMode" w:uri="http://schemas.microsoft.com/office/word" w:val="12"/>
-  </w:compat>
-  <w:rsids>
-    <w:rsidRoot w:val="00190733"/>
-    <w:rsid w:val="00190733"/>
-    <w:rsid w:val="002A3AB4"/>
-    <w:rsid w:val="00304E0A"/>
-    <w:rsid w:val="00374DE5"/>
-    <w:rsid w:val="003D74A7"/>
-    <w:rsid w:val="004001A4"/>
-    <w:rsid w:val="004D776B"/>
-    <w:rsid w:val="00532072"/>
-    <w:rsid w:val="005569FE"/>
-    <w:rsid w:val="00556DF5"/>
-    <w:rsid w:val="00612ED7"/>
-    <w:rsid w:val="00631D54"/>
-    <w:rsid w:val="00654E2E"/>
-    <w:rsid w:val="007D0437"/>
-    <w:rsid w:val="008874B5"/>
-    <w:rsid w:val="009655AC"/>
-    <w:rsid w:val="009826E0"/>
-    <w:rsid w:val="009866A6"/>
-    <w:rsid w:val="00987E9F"/>
-    <w:rsid w:val="009C1EAD"/>
-    <w:rsid w:val="00AD1373"/>
-    <w:rsid w:val="00C35569"/>
-    <w:rsid w:val="00C545D4"/>
-    <w:rsid w:val="00F834F6"/>
-    <w:rsid w:val="00F8430C"/>
-    <w:rsid w:val="00FA0FFE"/>
-    <w:rsid w:val="00FA3D93"/>
-    <w:rsid w:val="00FC49C4"/>
-  </w:rsids>
-  <m:mathPr>
-    <m:mathFont m:val="Cambria Math"/>
-    <m:brkBin m:val="before"/>
-    <m:brkBinSub m:val="--"/>
-    <m:smallFrac m:val="0"/>
-    <m:dispDef/>
-    <m:lMargin m:val="0"/>
-    <m:rMargin m:val="0"/>
-    <m:defJc m:val="centerGroup"/>
-    <m:wrapIndent m:val="1440"/>
-    <m:intLim m:val="subSup"/>
-    <m:naryLim m:val="undOvr"/>
-  </m:mathPr>
-  <w:themeFontLang w:val="it-IT" w:eastAsia="ja-JP"/>
-  <w:clrSchemeMapping w:bg1="light1" w:t1="dark1" w:bg2="light2" w:t2="dark2" w:accent1="accent1" w:accent2="accent2" w:accent3="accent3" w:accent4="accent4" w:accent5="accent5" w:accent6="accent6" w:hyperlink="hyperlink" w:followedHyperlink="followedHyperlink"/>
-  <w:doNotAutoCompressPictures/>
-  <w:decimalSymbol w:val="."/>
-  <w:listSeparator w:val=","/>
-</w:settings>
-</file>
-
-<file path=word/glossary/styles.xml><?xml version="1.0" encoding="utf-8"?>
-<w:styles xmlns:mc="http://schemas.openxmlformats.org/markup-compatibility/2006" xmlns:r="http://schemas.openxmlformats.org/officeDocument/2006/relationships" xmlns:w="http://schemas.openxmlformats.org/wordprocessingml/2006/main" xmlns:w14="http://schemas.microsoft.com/office/word/2010/wordml" xmlns:w15="http://schemas.microsoft.com/office/word/2012/wordml" xmlns:w16se="http://schemas.microsoft.com/office/word/2015/wordml/symex" mc:Ignorable="w14 w15 w16se">
-  <w:docDefaults>
-    <w:rPrDefault>
-      <w:rPr>
-        <w:rFonts w:asciiTheme="minorHAnsi" w:eastAsiaTheme="minorEastAsia" w:hAnsiTheme="minorHAnsi" w:cstheme="minorBidi"/>
-        <w:sz w:val="22"/>
-        <w:szCs w:val="22"/>
-        <w:lang w:val="it-IT" w:eastAsia="it-IT" w:bidi="ar-SA"/>
-      </w:rPr>
-    </w:rPrDefault>
-    <w:pPrDefault>
-      <w:pPr>
-        <w:spacing w:after="160" w:line="259" w:lineRule="auto"/>
-      </w:pPr>
-    </w:pPrDefault>
-  </w:docDefaults>
-  <w:latentStyles w:defLockedState="0" w:defUIPriority="99" w:defSemiHidden="0" w:defUnhideWhenUsed="0" w:defQFormat="0" w:count="374">
-    <w:lsdException w:name="Normal" w:uiPriority="0" w:qFormat="1"/>
-    <w:lsdException w:name="heading 1" w:uiPriority="9" w:qFormat="1"/>
-    <w:lsdException w:name="heading 2" w:semiHidden="1" w:uiPriority="9" w:unhideWhenUsed="1" w:qFormat="1"/>
-    <w:lsdException w:name="heading 3" w:semiHidden="1" w:uiPriority="9" w:unhideWhenUsed="1" w:qFormat="1"/>
-    <w:lsdException w:name="heading 4" w:semiHidden="1" w:uiPriority="9" w:unhideWhenUsed="1" w:qFormat="1"/>
-    <w:lsdException w:name="heading 5" w:semiHidden="1" w:uiPriority="9" w:unhideWhenUsed="1" w:qFormat="1"/>
-    <w:lsdException w:name="heading 6" w:semiHidden="1" w:uiPriority="9" w:unhideWhenUsed="1" w:qFormat="1"/>
-    <w:lsdException w:name="heading 7" w:semiHidden="1" w:uiPriority="9" w:unhideWhenUsed="1" w:qFormat="1"/>
-    <w:lsdException w:name="heading 8" w:semiHidden="1" w:uiPriority="9" w:unhideWhenUsed="1" w:qFormat="1"/>
-    <w:lsdException w:name="heading 9" w:semiHidden="1" w:uiPriority="9" w:unhideWhenUsed="1" w:qFormat="1"/>
-    <w:lsdException w:name="index 1" w:semiHidden="1" w:unhideWhenUsed="1"/>
-    <w:lsdException w:name="index 2" w:semiHidden="1" w:unhideWhenUsed="1"/>
-    <w:lsdException w:name="index 3" w:semiHidden="1" w:unhideWhenUsed="1"/>
-    <w:lsdException w:name="index 4" w:semiHidden="1" w:unhideWhenUsed="1"/>
-    <w:lsdException w:name="index 5" w:semiHidden="1" w:unhideWhenUsed="1"/>
-    <w:lsdException w:name="index 6" w:semiHidden="1" w:unhideWhenUsed="1"/>
-    <w:lsdException w:name="index 7" w:semiHidden="1" w:unhideWhenUsed="1"/>
-    <w:lsdException w:name="index 8" w:semiHidden="1" w:unhideWhenUsed="1"/>
-    <w:lsdException w:name="index 9" w:semiHidden="1" w:unhideWhenUsed="1"/>
-    <w:lsdException w:name="toc 1" w:semiHidden="1" w:uiPriority="39" w:unhideWhenUsed="1"/>
-    <w:lsdException w:name="toc 2" w:semiHidden="1" w:uiPriority="39" w:unhideWhenUsed="1"/>
-    <w:lsdException w:name="toc 3" w:semiHidden="1" w:uiPriority="39" w:unhideWhenUsed="1"/>
-    <w:lsdException w:name="toc 4" w:semiHidden="1" w:uiPriority="39" w:unhideWhenUsed="1"/>
-    <w:lsdException w:name="toc 5" w:semiHidden="1" w:uiPriority="39" w:unhideWhenUsed="1"/>
-    <w:lsdException w:name="toc 6" w:semiHidden="1" w:uiPriority="39" w:unhideWhenUsed="1"/>
-    <w:lsdException w:name="toc 7" w:semiHidden="1" w:uiPriority="39" w:unhideWhenUsed="1"/>
-    <w:lsdException w:name="toc 8" w:semiHidden="1" w:uiPriority="39" w:unhideWhenUsed="1"/>
-    <w:lsdException w:name="toc 9" w:semiHidden="1" w:uiPriority="39" w:unhideWhenUsed="1"/>
-    <w:lsdException w:name="Normal Indent" w:semiHidden="1" w:unhideWhenUsed="1"/>
-    <w:lsdException w:name="footnote text" w:semiHidden="1" w:unhideWhenUsed="1"/>
-    <w:lsdException w:name="annotation text" w:semiHidden="1" w:unhideWhenUsed="1"/>
-    <w:lsdException w:name="header" w:semiHidden="1" w:unhideWhenUsed="1"/>
-    <w:lsdException w:name="footer" w:semiHidden="1" w:unhideWhenUsed="1"/>
-    <w:lsdException w:name="index heading" w:semiHidden="1" w:unhideWhenUsed="1"/>
-    <w:lsdException w:name="caption" w:semiHidden="1" w:uiPriority="35" w:unhideWhenUsed="1" w:qFormat="1"/>
-    <w:lsdException w:name="table of figures" w:semiHidden="1" w:unhideWhenUsed="1"/>
-    <w:lsdException w:name="envelope address" w:semiHidden="1" w:unhideWhenUsed="1"/>
-    <w:lsdException w:name="envelope return" w:semiHidden="1" w:unhideWhenUsed="1"/>
-    <w:lsdException w:name="footnote reference" w:semiHidden="1" w:unhideWhenUsed="1"/>
-    <w:lsdException w:name="annotation reference" w:semiHidden="1" w:unhideWhenUsed="1"/>
-    <w:lsdException w:name="line number" w:semiHidden="1" w:unhideWhenUsed="1"/>
-    <w:lsdException w:name="page number" w:semiHidden="1" w:unhideWhenUsed="1"/>
-    <w:lsdException w:name="endnote reference" w:semiHidden="1" w:unhideWhenUsed="1"/>
-    <w:lsdException w:name="endnote text" w:semiHidden="1" w:unhideWhenUsed="1"/>
-    <w:lsdException w:name="table of authorities" w:semiHidden="1" w:unhideWhenUsed="1"/>
-    <w:lsdException w:name="macro" w:semiHidden="1" w:unhideWhenUsed="1"/>
-    <w:lsdException w:name="toa heading" w:semiHidden="1" w:unhideWhenUsed="1"/>
-    <w:lsdException w:name="List" w:semiHidden="1" w:unhideWhenUsed="1"/>
-    <w:lsdException w:name="List Bullet" w:semiHidden="1" w:unhideWhenUsed="1"/>
-    <w:lsdException w:name="List Number" w:semiHidden="1" w:unhideWhenUsed="1"/>
-    <w:lsdException w:name="List 2" w:semiHidden="1" w:unhideWhenUsed="1"/>
-    <w:lsdException w:name="List 3" w:semiHidden="1" w:unhideWhenUsed="1"/>
-    <w:lsdException w:name="List 4" w:semiHidden="1" w:unhideWhenUsed="1"/>
-    <w:lsdException w:name="List 5" w:semiHidden="1" w:unhideWhenUsed="1"/>
-    <w:lsdException w:name="List Bullet 2" w:semiHidden="1" w:unhideWhenUsed="1"/>
-    <w:lsdException w:name="List Bullet 3" w:semiHidden="1" w:unhideWhenUsed="1"/>
-    <w:lsdException w:name="List Bullet 4" w:semiHidden="1" w:unhideWhenUsed="1"/>
-    <w:lsdException w:name="List Bullet 5" w:semiHidden="1" w:unhideWhenUsed="1"/>
-    <w:lsdException w:name="List Number 2" w:semiHidden="1" w:unhideWhenUsed="1"/>
-    <w:lsdException w:name="List Number 3" w:semiHidden="1" w:unhideWhenUsed="1"/>
-    <w:lsdException w:name="List Number 4" w:semiHidden="1" w:unhideWhenUsed="1"/>
-    <w:lsdException w:name="List Number 5" w:semiHidden="1" w:unhideWhenUsed="1"/>
-    <w:lsdException w:name="Title" w:uiPriority="10" w:qFormat="1"/>
-    <w:lsdException w:name="Closing" w:semiHidden="1" w:unhideWhenUsed="1"/>
-    <w:lsdException w:name="Signature" w:semiHidden="1" w:unhideWhenUsed="1"/>
-    <w:lsdException w:name="Default Paragraph Font" w:semiHidden="1" w:uiPriority="1" w:unhideWhenUsed="1"/>
-    <w:lsdException w:name="Body Text" w:semiHidden="1" w:unhideWhenUsed="1"/>
-    <w:lsdException w:name="Body Text Indent" w:semiHidden="1" w:unhideWhenUsed="1"/>
-    <w:lsdException w:name="List Continue" w:semiHidden="1" w:unhideWhenUsed="1"/>
-    <w:lsdException w:name="List Continue 2" w:semiHidden="1" w:unhideWhenUsed="1"/>
-    <w:lsdException w:name="List Continue 3" w:semiHidden="1" w:unhideWhenUsed="1"/>
-    <w:lsdException w:name="List Continue 4" w:semiHidden="1" w:unhideWhenUsed="1"/>
-    <w:lsdException w:name="List Continue 5" w:semiHidden="1" w:unhideWhenUsed="1"/>
-    <w:lsdException w:name="Message Header" w:semiHidden="1" w:unhideWhenUsed="1"/>
-    <w:lsdException w:name="Subtitle" w:uiPriority="11" w:qFormat="1"/>
-    <w:lsdException w:name="Salutation" w:semiHidden="1" w:unhideWhenUsed="1"/>
-    <w:lsdException w:name="Date" w:semiHidden="1" w:unhideWhenUsed="1"/>
-    <w:lsdException w:name="Body Text First Indent" w:semiHidden="1" w:unhideWhenUsed="1"/>
-    <w:lsdException w:name="Body Text First Indent 2" w:semiHidden="1" w:unhideWhenUsed="1"/>
-    <w:lsdException w:name="Note Heading" w:semiHidden="1" w:unhideWhenUsed="1"/>
-    <w:lsdException w:name="Body Text 2" w:semiHidden="1" w:unhideWhenUsed="1"/>
-    <w:lsdException w:name="Body Text 3" w:semiHidden="1" w:unhideWhenUsed="1"/>
-    <w:lsdException w:name="Body Text Indent 2" w:semiHidden="1" w:unhideWhenUsed="1"/>
-    <w:lsdException w:name="Body Text Indent 3" w:semiHidden="1" w:unhideWhenUsed="1"/>
-    <w:lsdException w:name="Block Text" w:semiHidden="1" w:unhideWhenUsed="1"/>
-    <w:lsdException w:name="Hyperlink" w:semiHidden="1" w:unhideWhenUsed="1"/>
-    <w:lsdException w:name="FollowedHyperlink" w:semiHidden="1" w:unhideWhenUsed="1"/>
-    <w:lsdException w:name="Strong" w:uiPriority="22" w:qFormat="1"/>
-    <w:lsdException w:name="Emphasis" w:uiPriority="20" w:qFormat="1"/>
-    <w:lsdException w:name="Document Map" w:semiHidden="1" w:unhideWhenUsed="1"/>
-    <w:lsdException w:name="Plain Text" w:semiHidden="1" w:unhideWhenUsed="1"/>
-    <w:lsdException w:name="E-mail Signature" w:semiHidden="1" w:unhideWhenUsed="1"/>
-    <w:lsdException w:name="HTML Top of Form" w:semiHidden="1" w:unhideWhenUsed="1"/>
-    <w:lsdException w:name="HTML Bottom of Form" w:semiHidden="1" w:unhideWhenUsed="1"/>
-    <w:lsdException w:name="Normal (Web)" w:semiHidden="1" w:unhideWhenUsed="1"/>
-    <w:lsdException w:name="HTML Acronym" w:semiHidden="1" w:unhideWhenUsed="1"/>
-    <w:lsdException w:name="HTML Address" w:semiHidden="1" w:unhideWhenUsed="1"/>
-    <w:lsdException w:name="HTML Cite" w:semiHidden="1" w:unhideWhenUsed="1"/>
-    <w:lsdException w:name="HTML Code" w:semiHidden="1" w:unhideWhenUsed="1"/>
-    <w:lsdException w:name="HTML Definition" w:semiHidden="1" w:unhideWhenUsed="1"/>
-    <w:lsdException w:name="HTML Keyboard" w:semiHidden="1" w:unhideWhenUsed="1"/>
-    <w:lsdException w:name="HTML Preformatted" w:semiHidden="1" w:unhideWhenUsed="1"/>
-    <w:lsdException w:name="HTML Sample" w:semiHidden="1" w:unhideWhenUsed="1"/>
-    <w:lsdException w:name="HTML Typewriter" w:semiHidden="1" w:unhideWhenUsed="1"/>
-    <w:lsdException w:name="HTML Variable" w:semiHidden="1" w:unhideWhenUsed="1"/>
-    <w:lsdException w:name="Normal Table" w:semiHidden="1" w:unhideWhenUsed="1"/>
-    <w:lsdException w:name="annotation subject" w:semiHidden="1" w:unhideWhenUsed="1"/>
-    <w:lsdException w:name="No List" w:semiHidden="1" w:unhideWhenUsed="1"/>
-    <w:lsdException w:name="Outline List 1" w:semiHidden="1" w:unhideWhenUsed="1"/>
-    <w:lsdException w:name="Outline List 2" w:semiHidden="1" w:unhideWhenUsed="1"/>
-    <w:lsdException w:name="Outline List 3" w:semiHidden="1" w:unhideWhenUsed="1"/>
-    <w:lsdException w:name="Table Simple 1" w:semiHidden="1" w:unhideWhenUsed="1"/>
-    <w:lsdException w:name="Table Simple 2" w:semiHidden="1" w:unhideWhenUsed="1"/>
-    <w:lsdException w:name="Table Simple 3" w:semiHidden="1" w:unhideWhenUsed="1"/>
-    <w:lsdException w:name="Table Classic 1" w:semiHidden="1" w:unhideWhenUsed="1"/>
-    <w:lsdException w:name="Table Classic 2" w:semiHidden="1" w:unhideWhenUsed="1"/>
-    <w:lsdException w:name="Table Classic 3" w:semiHidden="1" w:unhideWhenUsed="1"/>
-    <w:lsdException w:name="Table Classic 4" w:semiHidden="1" w:unhideWhenUsed="1"/>
-    <w:lsdException w:name="Table Colorful 1" w:semiHidden="1" w:unhideWhenUsed="1"/>
-    <w:lsdException w:name="Table Colorful 2" w:semiHidden="1" w:unhideWhenUsed="1"/>
-    <w:lsdException w:name="Table Colorful 3" w:semiHidden="1" w:unhideWhenUsed="1"/>
-    <w:lsdException w:name="Table Columns 1" w:semiHidden="1" w:unhideWhenUsed="1"/>
-    <w:lsdException w:name="Table Columns 2" w:semiHidden="1" w:unhideWhenUsed="1"/>
-    <w:lsdException w:name="Table Columns 3" w:semiHidden="1" w:unhideWhenUsed="1"/>
-    <w:lsdException w:name="Table Columns 4" w:semiHidden="1" w:unhideWhenUsed="1"/>
-    <w:lsdException w:name="Table Columns 5" w:semiHidden="1" w:unhideWhenUsed="1"/>
-    <w:lsdException w:name="Table Grid 1" w:semiHidden="1" w:unhideWhenUsed="1"/>
-    <w:lsdException w:name="Table Grid 2" w:semiHidden="1" w:unhideWhenUsed="1"/>
-    <w:lsdException w:name="Table Grid 3" w:semiHidden="1" w:unhideWhenUsed="1"/>
-    <w:lsdException w:name="Table Grid 4" w:semiHidden="1" w:unhideWhenUsed="1"/>
-    <w:lsdException w:name="Table Grid 5" w:semiHidden="1" w:unhideWhenUsed="1"/>
-    <w:lsdException w:name="Table Grid 6" w:semiHidden="1" w:unhideWhenUsed="1"/>
-    <w:lsdException w:name="Table Grid 7" w:semiHidden="1" w:unhideWhenUsed="1"/>
-    <w:lsdException w:name="Table Grid 8" w:semiHidden="1" w:unhideWhenUsed="1"/>
-    <w:lsdException w:name="Table List 1" w:semiHidden="1" w:unhideWhenUsed="1"/>
-    <w:lsdException w:name="Table List 2" w:semiHidden="1" w:unhideWhenUsed="1"/>
-    <w:lsdException w:name="Table List 3" w:semiHidden="1" w:unhideWhenUsed="1"/>
-    <w:lsdException w:name="Table List 4" w:semiHidden="1" w:unhideWhenUsed="1"/>
-    <w:lsdException w:name="Table List 5" w:semiHidden="1" w:unhideWhenUsed="1"/>
-    <w:lsdException w:name="Table List 6" w:semiHidden="1" w:unhideWhenUsed="1"/>
-    <w:lsdException w:name="Table List 7" w:semiHidden="1" w:unhideWhenUsed="1"/>
-    <w:lsdException w:name="Table List 8" w:semiHidden="1" w:unhideWhenUsed="1"/>
-    <w:lsdException w:name="Table 3D effects 1" w:semiHidden="1" w:unhideWhenUsed="1"/>
-    <w:lsdException w:name="Table 3D effects 2" w:semiHidden="1" w:unhideWhenUsed="1"/>
-    <w:lsdException w:name="Table 3D effects 3" w:semiHidden="1" w:unhideWhenUsed="1"/>
-    <w:lsdException w:name="Table Contemporary" w:semiHidden="1" w:unhideWhenUsed="1"/>
-    <w:lsdException w:name="Table Elegant" w:semiHidden="1" w:unhideWhenUsed="1"/>
-    <w:lsdException w:name="Table Professional" w:semiHidden="1" w:unhideWhenUsed="1"/>
-    <w:lsdException w:name="Table Subtle 1" w:semiHidden="1" w:unhideWhenUsed="1"/>
-    <w:lsdException w:name="Table Subtle 2" w:semiHidden="1" w:unhideWhenUsed="1"/>
-    <w:lsdException w:name="Table Web 1" w:semiHidden="1" w:unhideWhenUsed="1"/>
-    <w:lsdException w:name="Table Web 2" w:semiHidden="1" w:unhideWhenUsed="1"/>
-    <w:lsdException w:name="Table Web 3" w:semiHidden="1" w:unhideWhenUsed="1"/>
-    <w:lsdException w:name="Balloon Text" w:semiHidden="1" w:unhideWhenUsed="1"/>
-    <w:lsdException w:name="Table Grid" w:uiPriority="39"/>
-    <w:lsdException w:name="Table Theme" w:semiHidden="1" w:unhideWhenUsed="1"/>
-    <w:lsdException w:name="Placeholder Text" w:semiHidden="1"/>
-    <w:lsdException w:name="No Spacing" w:uiPriority="1" w:qFormat="1"/>
-    <w:lsdException w:name="Light Shading" w:uiPriority="60"/>
-    <w:lsdException w:name="Light List" w:uiPriority="61"/>
-    <w:lsdException w:name="Light Grid" w:uiPriority="62"/>
-    <w:lsdException w:name="Medium Shading 1" w:uiPriority="63"/>
-    <w:lsdException w:name="Medium Shading 2" w:uiPriority="64"/>
-    <w:lsdException w:name="Medium List 1" w:uiPriority="65"/>
-    <w:lsdException w:name="Medium List 2" w:uiPriority="66"/>
-    <w:lsdException w:name="Medium Grid 1" w:uiPriority="67"/>
-    <w:lsdException w:name="Medium Grid 2" w:uiPriority="68"/>
-    <w:lsdException w:name="Medium Grid 3" w:uiPriority="69"/>
-    <w:lsdException w:name="Dark List" w:uiPriority="70"/>
-    <w:lsdException w:name="Colorful Shading" w:uiPriority="71"/>
-    <w:lsdException w:name="Colorful List" w:uiPriority="72"/>
-    <w:lsdException w:name="Colorful Grid" w:uiPriority="73"/>
-    <w:lsdException w:name="Light Shading Accent 1" w:uiPriority="60"/>
-    <w:lsdException w:name="Light List Accent 1" w:uiPriority="61"/>
-    <w:lsdException w:name="Light Grid Accent 1" w:uiPriority="62"/>
-    <w:lsdException w:name="Medium Shading 1 Accent 1" w:uiPriority="63"/>
-    <w:lsdException w:name="Medium Shading 2 Accent 1" w:uiPriority="64"/>
-    <w:lsdException w:name="Medium List 1 Accent 1" w:uiPriority="65"/>
-    <w:lsdException w:name="Revision" w:semiHidden="1"/>
-    <w:lsdException w:name="List Paragraph" w:uiPriority="34" w:qFormat="1"/>
-    <w:lsdException w:name="Quote" w:uiPriority="29" w:qFormat="1"/>
-    <w:lsdException w:name="Intense Quote" w:uiPriority="30" w:qFormat="1"/>
-    <w:lsdException w:name="Medium List 2 Accent 1" w:uiPriority="66"/>
-    <w:lsdException w:name="Medium Grid 1 Accent 1" w:uiPriority="67"/>
-    <w:lsdException w:name="Medium Grid 2 Accent 1" w:uiPriority="68"/>
-    <w:lsdException w:name="Medium Grid 3 Accent 1" w:uiPriority="69"/>
-    <w:lsdException w:name="Dark List Accent 1" w:uiPriority="70"/>
-    <w:lsdException w:name="Colorful Shading Accent 1" w:uiPriority="71"/>
-    <w:lsdException w:name="Colorful List Accent 1" w:uiPriority="72"/>
-    <w:lsdException w:name="Colorful Grid Accent 1" w:uiPriority="73"/>
-    <w:lsdException w:name="Light Shading Accent 2" w:uiPriority="60"/>
-    <w:lsdException w:name="Light List Accent 2" w:uiPriority="61"/>
-    <w:lsdException w:name="Light Grid Accent 2" w:uiPriority="62"/>
-    <w:lsdException w:name="Medium Shading 1 Accent 2" w:uiPriority="63"/>
-    <w:lsdException w:name="Medium Shading 2 Accent 2" w:uiPriority="64"/>
-    <w:lsdException w:name="Medium List 1 Accent 2" w:uiPriority="65"/>
-    <w:lsdException w:name="Medium List 2 Accent 2" w:uiPriority="66"/>
-    <w:lsdException w:name="Medium Grid 1 Accent 2" w:uiPriority="67"/>
-    <w:lsdException w:name="Medium Grid 2 Accent 2" w:uiPriority="68"/>
-    <w:lsdException w:name="Medium Grid 3 Accent 2" w:uiPriority="69"/>
-    <w:lsdException w:name="Dark List Accent 2" w:uiPriority="70"/>
-    <w:lsdException w:name="Colorful Shading Accent 2" w:uiPriority="71"/>
-    <w:lsdException w:name="Colorful List Accent 2" w:uiPriority="72"/>
-    <w:lsdException w:name="Colorful Grid Accent 2" w:uiPriority="73"/>
-    <w:lsdException w:name="Light Shading Accent 3" w:uiPriority="60"/>
-    <w:lsdException w:name="Light List Accent 3" w:uiPriority="61"/>
-    <w:lsdException w:name="Light Grid Accent 3" w:uiPriority="62"/>
-    <w:lsdException w:name="Medium Shading 1 Accent 3" w:uiPriority="63"/>
-    <w:lsdException w:name="Medium Shading 2 Accent 3" w:uiPriority="64"/>
-    <w:lsdException w:name="Medium List 1 Accent 3" w:uiPriority="65"/>
-    <w:lsdException w:name="Medium List 2 Accent 3" w:uiPriority="66"/>
-    <w:lsdException w:name="Medium Grid 1 Accent 3" w:uiPriority="67"/>
-    <w:lsdException w:name="Medium Grid 2 Accent 3" w:uiPriority="68"/>
-    <w:lsdException w:name="Medium Grid 3 Accent 3" w:uiPriority="69"/>
-    <w:lsdException w:name="Dark List Accent 3" w:uiPriority="70"/>
-    <w:lsdException w:name="Colorful Shading Accent 3" w:uiPriority="71"/>
-    <w:lsdException w:name="Colorful List Accent 3" w:uiPriority="72"/>
-    <w:lsdException w:name="Colorful Grid Accent 3" w:uiPriority="73"/>
-    <w:lsdException w:name="Light Shading Accent 4" w:uiPriority="60"/>
-    <w:lsdException w:name="Light List Accent 4" w:uiPriority="61"/>
-    <w:lsdException w:name="Light Grid Accent 4" w:uiPriority="62"/>
-    <w:lsdException w:name="Medium Shading 1 Accent 4" w:uiPriority="63"/>
-    <w:lsdException w:name="Medium Shading 2 Accent 4" w:uiPriority="64"/>
-    <w:lsdException w:name="Medium List 1 Accent 4" w:uiPriority="65"/>
-    <w:lsdException w:name="Medium List 2 Accent 4" w:uiPriority="66"/>
-    <w:lsdException w:name="Medium Grid 1 Accent 4" w:uiPriority="67"/>
-    <w:lsdException w:name="Medium Grid 2 Accent 4" w:uiPriority="68"/>
-    <w:lsdException w:name="Medium Grid 3 Accent 4" w:uiPriority="69"/>
-    <w:lsdException w:name="Dark List Accent 4" w:uiPriority="70"/>
-    <w:lsdException w:name="Colorful Shading Accent 4" w:uiPriority="71"/>
-    <w:lsdException w:name="Colorful List Accent 4" w:uiPriority="72"/>
-    <w:lsdException w:name="Colorful Grid Accent 4" w:uiPriority="73"/>
-    <w:lsdException w:name="Light Shading Accent 5" w:uiPriority="60"/>
-    <w:lsdException w:name="Light List Accent 5" w:uiPriority="61"/>
-    <w:lsdException w:name="Light Grid Accent 5" w:uiPriority="62"/>
-    <w:lsdException w:name="Medium Shading 1 Accent 5" w:uiPriority="63"/>
-    <w:lsdException w:name="Medium Shading 2 Accent 5" w:uiPriority="64"/>
-    <w:lsdException w:name="Medium List 1 Accent 5" w:uiPriority="65"/>
-    <w:lsdException w:name="Medium List 2 Accent 5" w:uiPriority="66"/>
-    <w:lsdException w:name="Medium Grid 1 Accent 5" w:uiPriority="67"/>
-    <w:lsdException w:name="Medium Grid 2 Accent 5" w:uiPriority="68"/>
-    <w:lsdException w:name="Medium Grid 3 Accent 5" w:uiPriority="69"/>
-    <w:lsdException w:name="Dark List Accent 5" w:uiPriority="70"/>
-    <w:lsdException w:name="Colorful Shading Accent 5" w:uiPriority="71"/>
-    <w:lsdException w:name="Colorful List Accent 5" w:uiPriority="72"/>
-    <w:lsdException w:name="Colorful Grid Accent 5" w:uiPriority="73"/>
-    <w:lsdException w:name="Light Shading Accent 6" w:uiPriority="60"/>
-    <w:lsdException w:name="Light List Accent 6" w:uiPriority="61"/>
-    <w:lsdException w:name="Light Grid Accent 6" w:uiPriority="62"/>
-    <w:lsdException w:name="Medium Shading 1 Accent 6" w:uiPriority="63"/>
-    <w:lsdException w:name="Medium Shading 2 Accent 6" w:uiPriority="64"/>
-    <w:lsdException w:name="Medium List 1 Accent 6" w:uiPriority="65"/>
-    <w:lsdException w:name="Medium List 2 Accent 6" w:uiPriority="66"/>
-    <w:lsdException w:name="Medium Grid 1 Accent 6" w:uiPriority="67"/>
-    <w:lsdException w:name="Medium Grid 2 Accent 6" w:uiPriority="68"/>
-    <w:lsdException w:name="Medium Grid 3 Accent 6" w:uiPriority="69"/>
-    <w:lsdException w:name="Dark List Accent 6" w:uiPriority="70"/>
-    <w:lsdException w:name="Colorful Shading Accent 6" w:uiPriority="71"/>
-    <w:lsdException w:name="Colorful List Accent 6" w:uiPriority="72"/>
-    <w:lsdException w:name="Colorful Grid Accent 6" w:uiPriority="73"/>
-    <w:lsdException w:name="Subtle Emphasis" w:uiPriority="19" w:qFormat="1"/>
-    <w:lsdException w:name="Intense Emphasis" w:uiPriority="21" w:qFormat="1"/>
-    <w:lsdException w:name="Subtle Reference" w:uiPriority="31" w:qFormat="1"/>
-    <w:lsdException w:name="Intense Reference" w:uiPriority="32" w:qFormat="1"/>
-    <w:lsdException w:name="Book Title" w:uiPriority="33" w:qFormat="1"/>
-    <w:lsdException w:name="Bibliography" w:semiHidden="1" w:uiPriority="37" w:unhideWhenUsed="1"/>
-    <w:lsdException w:name="TOC Heading" w:semiHidden="1" w:uiPriority="39" w:unhideWhenUsed="1" w:qFormat="1"/>
-    <w:lsdException w:name="Grid Table 4" w:uiPriority="49"/>
-    <w:lsdException w:name="Grid Table 5 Dark" w:uiPriority="50"/>
-    <w:lsdException w:name="Grid Table 6 Colorful" w:uiPriority="51"/>
-    <w:lsdException w:name="Grid Table 7 Colorful" w:uiPriority="52"/>
-    <w:lsdException w:name="Grid Table 1 Light Accent 1" w:uiPriority="46"/>
-    <w:lsdException w:name="Grid Table 2 Accent 1" w:uiPriority="47"/>
-    <w:lsdException w:name="Grid Table 3 Accent 1" w:uiPriority="48"/>
-    <w:lsdException w:name="Grid Table 4 Accent 1" w:uiPriority="49"/>
-    <w:lsdException w:name="Grid Table 5 Dark Accent 1" w:uiPriority="50"/>
-    <w:lsdException w:name="Grid Table 6 Colorful Accent 1" w:uiPriority="51"/>
-    <w:lsdException w:name="Grid Table 7 Colorful Accent 1" w:uiPriority="52"/>
-    <w:lsdException w:name="Grid Table 1 Light Accent 2" w:uiPriority="46"/>
-    <w:lsdException w:name="Grid Table 2 Accent 2" w:uiPriority="47"/>
-    <w:lsdException w:name="Grid Table 3 Accent 2" w:uiPriority="48"/>
-    <w:lsdException w:name="Grid Table 4 Accent 2" w:uiPriority="49"/>
-    <w:lsdException w:name="Grid Table 5 Dark Accent 2" w:uiPriority="50"/>
-    <w:lsdException w:name="Grid Table 6 Colorful Accent 2" w:uiPriority="51"/>
-    <w:lsdException w:name="Grid Table 7 Colorful Accent 2" w:uiPriority="52"/>
-    <w:lsdException w:name="Grid Table 1 Light Accent 3" w:uiPriority="46"/>
-    <w:lsdException w:name="Grid Table 2 Accent 3" w:uiPriority="47"/>
-    <w:lsdException w:name="Grid Table 3 Accent 3" w:uiPriority="48"/>
-    <w:lsdException w:name="Grid Table 4 Accent 3" w:uiPriority="49"/>
-    <w:lsdException w:name="Grid Table 5 Dark Accent 3" w:uiPriority="50"/>
-    <w:lsdException w:name="Grid Table 6 Colorful Accent 3" w:uiPriority="51"/>
-    <w:lsdException w:name="Grid Table 7 Colorful Accent 3" w:uiPriority="52"/>
-    <w:lsdException w:name="Grid Table 1 Light Accent 4" w:uiPriority="46"/>
-    <w:lsdException w:name="Grid Table 2 Accent 4" w:uiPriority="47"/>
-    <w:lsdException w:name="Grid Table 3 Accent 4" w:uiPriority="48"/>
-    <w:lsdException w:name="Grid Table 4 Accent 4" w:uiPriority="49"/>
-    <w:lsdException w:name="Grid Table 5 Dark Accent 4" w:uiPriority="50"/>
-    <w:lsdException w:name="Grid Table 6 Colorful Accent 4" w:uiPriority="51"/>
-    <w:lsdException w:name="Grid Table 7 Colorful Accent 4" w:uiPriority="52"/>
-    <w:lsdException w:name="Grid Table 1 Light Accent 5" w:uiPriority="46"/>
-    <w:lsdException w:name="Grid Table 2 Accent 5" w:uiPriority="47"/>
-    <w:lsdException w:name="Grid Table 3 Accent 5" w:uiPriority="48"/>
-    <w:lsdException w:name="Grid Table 4 Accent 5" w:uiPriority="49"/>
-    <w:lsdException w:name="Grid Table 5 Dark Accent 5" w:uiPriority="50"/>
-    <w:lsdException w:name="Grid Table 6 Colorful Accent 5" w:uiPriority="51"/>
-    <w:lsdException w:name="Grid Table 7 Colorful Accent 5" w:uiPriority="52"/>
-    <w:lsdException w:name="Grid Table 1 Light Accent 6" w:uiPriority="46"/>
-    <w:lsdException w:name="Grid Table 2 Accent 6" w:uiPriority="47"/>
-    <w:lsdException w:name="Grid Table 3 Accent 6" w:uiPriority="48"/>
-    <w:lsdException w:name="Grid Table 4 Accent 6" w:uiPriority="49"/>
-    <w:lsdException w:name="Grid Table 5 Dark Accent 6" w:uiPriority="50"/>
-    <w:lsdException w:name="Grid Table 6 Colorful Accent 6" w:uiPriority="51"/>
-    <w:lsdException w:name="Grid Table 7 Colorful Accent 6" w:uiPriority="52"/>
-    <w:lsdException w:name="List Table 1 Light" w:uiPriority="46"/>
-    <w:lsdException w:name="List Table 2" w:uiPriority="47"/>
-    <w:lsdException w:name="List Table 3" w:uiPriority="48"/>
-    <w:lsdException w:name="List Table 4" w:uiPriority="49"/>
-    <w:lsdException w:name="List Table 5 Dark" w:uiPriority="50"/>
-    <w:lsdException w:name="List Table 6 Colorful" w:uiPriority="51"/>
-    <w:lsdException w:name="List Table 7 Colorful" w:uiPriority="52"/>
-    <w:lsdException w:name="List Table 1 Light Accent 1" w:uiPriority="46"/>
-    <w:lsdException w:name="List Table 2 Accent 1" w:uiPriority="47"/>
-    <w:lsdException w:name="List Table 3 Accent 1" w:uiPriority="48"/>
-    <w:lsdException w:name="List Table 4 Accent 1" w:uiPriority="49"/>
-    <w:lsdException w:name="List Table 5 Dark Accent 1" w:uiPriority="50"/>
-    <w:lsdException w:name="List Table 6 Colorful Accent 1" w:uiPriority="51"/>
-    <w:lsdException w:name="List Table 7 Colorful Accent 1" w:uiPriority="52"/>
-    <w:lsdException w:name="List Table 1 Light Accent 2" w:uiPriority="46"/>
-    <w:lsdException w:name="List Table 2 Accent 2" w:uiPriority="47"/>
-    <w:lsdException w:name="List Table 3 Accent 2" w:uiPriority="48"/>
-    <w:lsdException w:name="List Table 4 Accent 2" w:uiPriority="49"/>
-    <w:lsdException w:name="List Table 5 Dark Accent 2" w:uiPriority="50"/>
-    <w:lsdException w:name="List Table 6 Colorful Accent 2" w:uiPriority="51"/>
-    <w:lsdException w:name="List Table 7 Colorful Accent 2" w:uiPriority="52"/>
-    <w:lsdException w:name="List Table 1 Light Accent 3" w:uiPriority="46"/>
-    <w:lsdException w:name="List Table 2 Accent 3" w:uiPriority="47"/>
-    <w:lsdException w:name="List Table 3 Accent 3" w:uiPriority="48"/>
-    <w:lsdException w:name="List Table 4 Accent 3" w:uiPriority="49"/>
-    <w:lsdException w:name="List Table 5 Dark Accent 3" w:uiPriority="50"/>
-    <w:lsdException w:name="List Table 6 Colorful Accent 3" w:uiPriority="51"/>
-    <w:lsdException w:name="List Table 7 Colorful Accent 3" w:uiPriority="52"/>
-    <w:lsdException w:name="List Table 1 Light Accent 4" w:uiPriority="46"/>
-    <w:lsdException w:name="List Table 2 Accent 4" w:uiPriority="47"/>
-    <w:lsdException w:name="List Table 3 Accent 4" w:uiPriority="48"/>
-    <w:lsdException w:name="List Table 4 Accent 4" w:uiPriority="49"/>
-    <w:lsdException w:name="List Table 5 Dark Accent 4" w:uiPriority="50"/>
-    <w:lsdException w:name="List Table 6 Colorful Accent 4" w:uiPriority="51"/>
-    <w:lsdException w:name="List Table 7 Colorful Accent 4" w:uiPriority="52"/>
-    <w:lsdException w:name="List Table 1 Light Accent 5" w:uiPriority="46"/>
-    <w:lsdException w:name="List Table 2 Accent 5" w:uiPriority="47"/>
-    <w:lsdException w:name="List Table 3 Accent 5" w:uiPriority="48"/>
-    <w:lsdException w:name="List Table 4 Accent 5" w:uiPriority="49"/>
-    <w:lsdException w:name="List Table 5 Dark Accent 5" w:uiPriority="50"/>
-    <w:lsdException w:name="List Table 6 Colorful Accent 5" w:uiPriority="51"/>
-    <w:lsdException w:name="List Table 7 Colorful Accent 5" w:uiPriority="52"/>
-    <w:lsdException w:name="List Table 1 Light Accent 6" w:uiPriority="46"/>
-    <w:lsdException w:name="List Table 2 Accent 6" w:uiPriority="47"/>
-    <w:lsdException w:name="List Table 3 Accent 6" w:uiPriority="48"/>
-    <w:lsdException w:name="List Table 4 Accent 6" w:uiPriority="49"/>
-    <w:lsdException w:name="List Table 5 Dark Accent 6" w:uiPriority="50"/>
-    <w:lsdException w:name="List Table 6 Colorful Accent 6" w:uiPriority="51"/>
-    <w:lsdException w:name="List Table 7 Colorful Accent 6" w:uiPriority="52"/>
-    <w:lsdException w:name="Mention" w:semiHidden="1" w:unhideWhenUsed="1"/>
-    <w:lsdException w:name="Smart Hyperlink" w:semiHidden="1" w:unhideWhenUsed="1"/>
-    <w:lsdException w:name="Hashtag" w:semiHidden="1" w:unhideWhenUsed="1"/>
-  </w:latentStyles>
-  <w:style w:type="paragraph" w:default="1" w:styleId="Normal">
-    <w:name w:val="Normal"/>
-    <w:qFormat/>
-  </w:style>
-  <w:style w:type="character" w:default="1" w:styleId="DefaultParagraphFont">
-    <w:name w:val="Default Paragraph Font"/>
-    <w:uiPriority w:val="1"/>
-    <w:semiHidden/>
-    <w:unhideWhenUsed/>
-  </w:style>
-  <w:style w:type="table" w:default="1" w:styleId="TableNormal">
-    <w:name w:val="Normal Table"/>
-    <w:uiPriority w:val="99"/>
-    <w:semiHidden/>
-    <w:unhideWhenUsed/>
-    <w:tblPr>
-      <w:tblInd w:w="0" w:type="dxa"/>
-      <w:tblCellMar>
-        <w:top w:w="0" w:type="dxa"/>
-        <w:left w:w="108" w:type="dxa"/>
-        <w:bottom w:w="0" w:type="dxa"/>
-        <w:right w:w="108" w:type="dxa"/>
-      </w:tblCellMar>
-    </w:tblPr>
-  </w:style>
-  <w:style w:type="numbering" w:default="1" w:styleId="NoList">
-    <w:name w:val="No List"/>
-    <w:uiPriority w:val="99"/>
-    <w:semiHidden/>
-    <w:unhideWhenUsed/>
-  </w:style>
-  <w:style w:type="character" w:styleId="PlaceholderText">
-    <w:name w:val="Placeholder Text"/>
-    <w:basedOn w:val="DefaultParagraphFont"/>
-    <w:uiPriority w:val="99"/>
-    <w:semiHidden/>
-    <w:rsid w:val="00987E9F"/>
-    <w:rPr>
-      <w:color w:val="808080"/>
-    </w:rPr>
-  </w:style>
-  <w:style w:type="paragraph" w:customStyle="1" w:styleId="DB6C19B589F648329FAE88166EA30C08">
-    <w:name w:val="DB6C19B589F648329FAE88166EA30C08"/>
-    <w:rsid w:val="005569FE"/>
-  </w:style>
-  <w:style w:type="paragraph" w:customStyle="1" w:styleId="886BFA2032944137BAF122C8E59C85A2">
-    <w:name w:val="886BFA2032944137BAF122C8E59C85A2"/>
-    <w:rsid w:val="005569FE"/>
-  </w:style>
-  <w:style w:type="character" w:styleId="Strong">
-    <w:name w:val="Strong"/>
-    <w:basedOn w:val="DefaultParagraphFont"/>
-    <w:uiPriority w:val="22"/>
-    <w:qFormat/>
-    <w:rsid w:val="005569FE"/>
-    <w:rPr>
-      <w:b/>
-      <w:bCs/>
-    </w:rPr>
-  </w:style>
-  <w:style w:type="paragraph" w:customStyle="1" w:styleId="30411E29089C42DDAC3A6B23945915E3">
-    <w:name w:val="30411E29089C42DDAC3A6B23945915E3"/>
-    <w:rsid w:val="005569FE"/>
-  </w:style>
-  <w:style w:type="paragraph" w:customStyle="1" w:styleId="20674BCA6F534ADCAED3F9331C2F4BDB">
-    <w:name w:val="20674BCA6F534ADCAED3F9331C2F4BDB"/>
-    <w:rsid w:val="005569FE"/>
-  </w:style>
-  <w:style w:type="paragraph" w:customStyle="1" w:styleId="85C71383711C48FBA45CD4C5CF5EFB0D">
-    <w:name w:val="85C71383711C48FBA45CD4C5CF5EFB0D"/>
-    <w:rsid w:val="005569FE"/>
-  </w:style>
-  <w:style w:type="paragraph" w:customStyle="1" w:styleId="AEA2E6CFC3A7476E894EB2285A80BE77">
-    <w:name w:val="AEA2E6CFC3A7476E894EB2285A80BE77"/>
-    <w:rsid w:val="005569FE"/>
-  </w:style>
-  <w:style w:type="paragraph" w:customStyle="1" w:styleId="769332FDFBB7456DB20DA18EE1B25AAA">
-    <w:name w:val="769332FDFBB7456DB20DA18EE1B25AAA"/>
-    <w:rsid w:val="005569FE"/>
-  </w:style>
-  <w:style w:type="paragraph" w:customStyle="1" w:styleId="5BF5DCC9F9064152B83E7EB978FE7791">
-    <w:name w:val="5BF5DCC9F9064152B83E7EB978FE7791"/>
-    <w:rsid w:val="005569FE"/>
-  </w:style>
-  <w:style w:type="paragraph" w:customStyle="1" w:styleId="2F8C160AB9574558AD4077EA0D822D0D">
-    <w:name w:val="2F8C160AB9574558AD4077EA0D822D0D"/>
-    <w:rsid w:val="005569FE"/>
-  </w:style>
-  <w:style w:type="paragraph" w:customStyle="1" w:styleId="93C3D7A7935C446F916A78A33302533D">
-    <w:name w:val="93C3D7A7935C446F916A78A33302533D"/>
-    <w:rsid w:val="005569FE"/>
-  </w:style>
-  <w:style w:type="paragraph" w:customStyle="1" w:styleId="5307FA3BA63246EC9CDDB74F2C7BA5EF">
-    <w:name w:val="5307FA3BA63246EC9CDDB74F2C7BA5EF"/>
-    <w:rsid w:val="005569FE"/>
-  </w:style>
-  <w:style w:type="paragraph" w:customStyle="1" w:styleId="29639E1A5D914C39B46FD02F98A528DD">
-    <w:name w:val="29639E1A5D914C39B46FD02F98A528DD"/>
-    <w:rsid w:val="005569FE"/>
-  </w:style>
-  <w:style w:type="paragraph" w:customStyle="1" w:styleId="C3BC73735C3F448AB5F89A00D5B15393">
-    <w:name w:val="C3BC73735C3F448AB5F89A00D5B15393"/>
-    <w:rsid w:val="005569FE"/>
-  </w:style>
-  <w:style w:type="paragraph" w:customStyle="1" w:styleId="9F315DFC4E5945C99DEA34B607127A94">
-    <w:name w:val="9F315DFC4E5945C99DEA34B607127A94"/>
-    <w:rsid w:val="005569FE"/>
-  </w:style>
-  <w:style w:type="paragraph" w:customStyle="1" w:styleId="65BA4D63338E4DFA95F1901839B5CE5F">
-    <w:name w:val="65BA4D63338E4DFA95F1901839B5CE5F"/>
-    <w:rsid w:val="005569FE"/>
-  </w:style>
-  <w:style w:type="paragraph" w:customStyle="1" w:styleId="626168A673BD4CF79D5EFA60C3AE1D42">
-    <w:name w:val="626168A673BD4CF79D5EFA60C3AE1D42"/>
-    <w:rsid w:val="005569FE"/>
-  </w:style>
-  <w:style w:type="paragraph" w:customStyle="1" w:styleId="7D112558EB404EBBB5643C5A79E0F485">
-    <w:name w:val="7D112558EB404EBBB5643C5A79E0F485"/>
-    <w:rsid w:val="005569FE"/>
-  </w:style>
-  <w:style w:type="paragraph" w:customStyle="1" w:styleId="290CA483505349788E9AF1C46DAF062F">
-    <w:name w:val="290CA483505349788E9AF1C46DAF062F"/>
-    <w:rsid w:val="005569FE"/>
-  </w:style>
-  <w:style w:type="paragraph" w:customStyle="1" w:styleId="2246901955AE474D923BD4CA448096ED">
-    <w:name w:val="2246901955AE474D923BD4CA448096ED"/>
-    <w:rsid w:val="003D74A7"/>
-  </w:style>
-  <w:style w:type="paragraph" w:customStyle="1" w:styleId="30A1EA1BA94D49219E98DA7E060FD888">
-    <w:name w:val="30A1EA1BA94D49219E98DA7E060FD888"/>
-    <w:rsid w:val="003D74A7"/>
-  </w:style>
-  <w:style w:type="paragraph" w:customStyle="1" w:styleId="8DC3C05C84BB4DEF8F484D4C37BAD735">
-    <w:name w:val="8DC3C05C84BB4DEF8F484D4C37BAD735"/>
-    <w:rsid w:val="003D74A7"/>
-  </w:style>
-  <w:style w:type="paragraph" w:customStyle="1" w:styleId="F3F6B11D22F54B91940CC5A4C72ABB33">
-    <w:name w:val="F3F6B11D22F54B91940CC5A4C72ABB33"/>
-    <w:rsid w:val="003D74A7"/>
-  </w:style>
-  <w:style w:type="paragraph" w:customStyle="1" w:styleId="867AC3C4A769403A9E45B46D3D4F04F6">
-    <w:name w:val="867AC3C4A769403A9E45B46D3D4F04F6"/>
-    <w:rsid w:val="00612ED7"/>
-  </w:style>
-  <w:style w:type="paragraph" w:customStyle="1" w:styleId="47CA302DF5D140D5939E224183320FF0">
-    <w:name w:val="47CA302DF5D140D5939E224183320FF0"/>
-    <w:rsid w:val="00987E9F"/>
-  </w:style>
-</w:styles>
-</file>
-
-<file path=word/glossary/webSettings.xml><?xml version="1.0" encoding="utf-8"?>
-<w:webSettings xmlns:mc="http://schemas.openxmlformats.org/markup-compatibility/2006" xmlns:r="http://schemas.openxmlformats.org/officeDocument/2006/relationships" xmlns:w="http://schemas.openxmlformats.org/wordprocessingml/2006/main" xmlns:w14="http://schemas.microsoft.com/office/word/2010/wordml" xmlns:w15="http://schemas.microsoft.com/office/word/2012/wordml" xmlns:w16se="http://schemas.microsoft.com/office/word/2015/wordml/symex" mc:Ignorable="w14 w15 w16se"/>
-</file>
-
 <file path=word/theme/theme1.xml><?xml version="1.0" encoding="utf-8"?>
 <a:theme xmlns:a="http://schemas.openxmlformats.org/drawingml/2006/main" name="Office Theme">
   <a:themeElements>
@@ -18216,18 +17930,18 @@
 </file>
 
 <file path=customXml/item1.xml><?xml version="1.0" encoding="utf-8"?>
-<p:properties xmlns:p="http://schemas.microsoft.com/office/2006/metadata/properties" xmlns:xsi="http://www.w3.org/2001/XMLSchema-instance" xmlns:pc="http://schemas.microsoft.com/office/infopath/2007/PartnerControls">
-  <documentManagement/>
-</p:properties>
-</file>
-
-<file path=customXml/item2.xml><?xml version="1.0" encoding="utf-8"?>
 <?mso-contentType ?>
 <FormTemplates xmlns="http://schemas.microsoft.com/sharepoint/v3/contenttype/forms">
   <Display>DocumentLibraryForm</Display>
   <Edit>DocumentLibraryForm</Edit>
   <New>DocumentLibraryForm</New>
 </FormTemplates>
+</file>
+
+<file path=customXml/item2.xml><?xml version="1.0" encoding="utf-8"?>
+<p:properties xmlns:p="http://schemas.microsoft.com/office/2006/metadata/properties" xmlns:xsi="http://www.w3.org/2001/XMLSchema-instance" xmlns:pc="http://schemas.microsoft.com/office/infopath/2007/PartnerControls">
+  <documentManagement/>
+</p:properties>
 </file>
 
 <file path=customXml/item3.xml><?xml version="1.0" encoding="utf-8"?>
@@ -18349,18 +18063,18 @@
 </file>
 
 <file path=customXml/itemProps1.xml><?xml version="1.0" encoding="utf-8"?>
-<ds:datastoreItem xmlns:ds="http://schemas.openxmlformats.org/officeDocument/2006/customXml" ds:itemID="{8A974839-1827-469C-9573-25A018D5D62E}">
+<ds:datastoreItem xmlns:ds="http://schemas.openxmlformats.org/officeDocument/2006/customXml" ds:itemID="{C28F6BF2-625A-484E-B5D8-C1781236E2F8}">
   <ds:schemaRefs>
-    <ds:schemaRef ds:uri="http://schemas.microsoft.com/office/2006/metadata/properties"/>
-    <ds:schemaRef ds:uri="http://schemas.microsoft.com/office/infopath/2007/PartnerControls"/>
+    <ds:schemaRef ds:uri="http://schemas.microsoft.com/sharepoint/v3/contenttype/forms"/>
   </ds:schemaRefs>
 </ds:datastoreItem>
 </file>
 
 <file path=customXml/itemProps2.xml><?xml version="1.0" encoding="utf-8"?>
-<ds:datastoreItem xmlns:ds="http://schemas.openxmlformats.org/officeDocument/2006/customXml" ds:itemID="{C28F6BF2-625A-484E-B5D8-C1781236E2F8}">
+<ds:datastoreItem xmlns:ds="http://schemas.openxmlformats.org/officeDocument/2006/customXml" ds:itemID="{8A974839-1827-469C-9573-25A018D5D62E}">
   <ds:schemaRefs>
-    <ds:schemaRef ds:uri="http://schemas.microsoft.com/sharepoint/v3/contenttype/forms"/>
+    <ds:schemaRef ds:uri="http://schemas.microsoft.com/office/2006/metadata/properties"/>
+    <ds:schemaRef ds:uri="http://schemas.microsoft.com/office/infopath/2007/PartnerControls"/>
   </ds:schemaRefs>
 </ds:datastoreItem>
 </file>
@@ -18382,7 +18096,7 @@
 </file>
 
 <file path=customXml/itemProps4.xml><?xml version="1.0" encoding="utf-8"?>
-<ds:datastoreItem xmlns:ds="http://schemas.openxmlformats.org/officeDocument/2006/customXml" ds:itemID="{304D0F66-2A2A-4AEE-B110-6D5F8FCC5300}">
+<ds:datastoreItem xmlns:ds="http://schemas.openxmlformats.org/officeDocument/2006/customXml" ds:itemID="{E8C77111-5E71-4674-AF96-9245AB36A86F}">
   <ds:schemaRefs>
     <ds:schemaRef ds:uri="http://schemas.openxmlformats.org/officeDocument/2006/bibliography"/>
   </ds:schemaRefs>

</xml_diff>